<commit_message>
AI docs and other ones
</commit_message>
<xml_diff>
--- a/etica/tareas/Reporte 1 _ Sócrates.docx
+++ b/etica/tareas/Reporte 1 _ Sócrates.docx
@@ -16,7 +16,7 @@
           <w:szCs w:val="36"/>
         </w:rPr>
         <w:drawing>
-          <wp:inline distT="114300" distB="114300" distL="114300" distR="114300" wp14:anchorId="0DE24082" wp14:editId="3BD16903">
+          <wp:inline distT="114300" distB="114300" distL="114300" distR="114300" wp14:anchorId="0874CF9F" wp14:editId="044DC076">
             <wp:extent cx="1293135" cy="1452563"/>
             <wp:effectExtent l="0" t="0" r="0" b="0"/>
             <wp:docPr id="2" name="image1.png" descr="Logo&#10;&#10;Description automatically generated"/>
@@ -29,7 +29,7 @@
                     <pic:cNvPicPr preferRelativeResize="0"/>
                   </pic:nvPicPr>
                   <pic:blipFill>
-                    <a:blip r:embed="rId4"/>
+                    <a:blip r:embed="rId7"/>
                     <a:srcRect/>
                     <a:stretch>
                       <a:fillRect/>
@@ -87,7 +87,7 @@
           <w:szCs w:val="36"/>
         </w:rPr>
         <w:drawing>
-          <wp:inline distT="114300" distB="114300" distL="114300" distR="114300" wp14:anchorId="6BB661E4" wp14:editId="4ED664CF">
+          <wp:inline distT="114300" distB="114300" distL="114300" distR="114300" wp14:anchorId="35DD1D19" wp14:editId="7EB224B1">
             <wp:extent cx="1276350" cy="1614488"/>
             <wp:effectExtent l="0" t="0" r="0" b="0"/>
             <wp:docPr id="1" name="image2.png" descr="Logo&#10;&#10;Description automatically generated"/>
@@ -100,7 +100,7 @@
                     <pic:cNvPicPr preferRelativeResize="0"/>
                   </pic:nvPicPr>
                   <pic:blipFill>
-                    <a:blip r:embed="rId5"/>
+                    <a:blip r:embed="rId8"/>
                     <a:srcRect/>
                     <a:stretch>
                       <a:fillRect/>
@@ -219,15 +219,17 @@
           <w:sz w:val="36"/>
           <w:szCs w:val="36"/>
         </w:rPr>
-        <w:t xml:space="preserve"> </w:t>
-      </w:r>
-      <w:r>
+        <w:t xml:space="preserve"> REPORTE DE LA PELÍCULA DE SÓCRATES</w:t>
+      </w:r>
+    </w:p>
+    <w:p>
+      <w:pPr>
+        <w:jc w:val="center"/>
         <w:rPr>
           <w:sz w:val="36"/>
           <w:szCs w:val="36"/>
         </w:rPr>
-        <w:t>REPORTE DE LA PELÍCULA DE SÓCRATES</w:t>
-      </w:r>
+      </w:pPr>
     </w:p>
     <w:p>
       <w:pPr>
@@ -246,53 +248,23 @@
           <w:szCs w:val="36"/>
         </w:rPr>
       </w:pPr>
-      <w:r>
+    </w:p>
+    <w:p>
+      <w:pPr>
+        <w:jc w:val="center"/>
         <w:rPr>
           <w:sz w:val="36"/>
           <w:szCs w:val="36"/>
         </w:rPr>
-        <w:t>202</w:t>
-      </w:r>
-      <w:r>
+      </w:pPr>
+    </w:p>
+    <w:p>
+      <w:pPr>
+        <w:jc w:val="center"/>
         <w:rPr>
           <w:sz w:val="36"/>
           <w:szCs w:val="36"/>
         </w:rPr>
-        <w:t>1</w:t>
-      </w:r>
-      <w:r>
-        <w:rPr>
-          <w:sz w:val="36"/>
-          <w:szCs w:val="36"/>
-        </w:rPr>
-        <w:t>-2</w:t>
-      </w:r>
-    </w:p>
-    <w:p>
-      <w:pPr>
-        <w:jc w:val="center"/>
-        <w:rPr>
-          <w:sz w:val="36"/>
-          <w:szCs w:val="36"/>
-        </w:rPr>
-      </w:pPr>
-    </w:p>
-    <w:p>
-      <w:pPr>
-        <w:jc w:val="center"/>
-        <w:rPr>
-          <w:sz w:val="36"/>
-          <w:szCs w:val="36"/>
-        </w:rPr>
-      </w:pPr>
-    </w:p>
-    <w:p>
-      <w:pPr>
-        <w:jc w:val="center"/>
-        <w:rPr>
-          <w:sz w:val="36"/>
-          <w:szCs w:val="36"/>
-        </w:rPr>
       </w:pPr>
     </w:p>
     <w:p>
@@ -308,26 +280,22 @@
           <w:sz w:val="28"/>
           <w:szCs w:val="28"/>
         </w:rPr>
-        <w:t xml:space="preserve">Grupo 12 </w:t>
-      </w:r>
-    </w:p>
-    <w:p>
-      <w:pPr>
-        <w:jc w:val="right"/>
+        <w:t>Grupo 1</w:t>
+      </w:r>
+      <w:r>
         <w:rPr>
           <w:sz w:val="28"/>
           <w:szCs w:val="28"/>
         </w:rPr>
-      </w:pPr>
-    </w:p>
-    <w:p>
-      <w:pPr>
-        <w:jc w:val="right"/>
+        <w:t>0</w:t>
+      </w:r>
+      <w:r>
         <w:rPr>
           <w:sz w:val="28"/>
           <w:szCs w:val="28"/>
         </w:rPr>
-      </w:pPr>
+        <w:t xml:space="preserve"> </w:t>
+      </w:r>
     </w:p>
     <w:p>
       <w:pPr>
@@ -337,94 +305,87 @@
           <w:szCs w:val="28"/>
         </w:rPr>
       </w:pPr>
-      <w:r>
+    </w:p>
+    <w:p>
+      <w:pPr>
+        <w:jc w:val="right"/>
         <w:rPr>
           <w:sz w:val="28"/>
           <w:szCs w:val="28"/>
         </w:rPr>
-        <w:t>Equipo 1</w:t>
-      </w:r>
-    </w:p>
-    <w:p>
-      <w:pPr>
-        <w:jc w:val="right"/>
-        <w:rPr>
-          <w:sz w:val="36"/>
-          <w:szCs w:val="36"/>
-        </w:rPr>
-      </w:pPr>
-    </w:p>
-    <w:p>
-      <w:pPr>
-        <w:widowControl w:val="0"/>
-        <w:spacing w:line="240" w:lineRule="auto"/>
+      </w:pPr>
+    </w:p>
+    <w:p>
+      <w:pPr>
         <w:jc w:val="right"/>
         <w:rPr>
           <w:sz w:val="28"/>
           <w:szCs w:val="28"/>
         </w:rPr>
       </w:pPr>
-      <w:r>
+    </w:p>
+    <w:p>
+      <w:pPr>
+        <w:jc w:val="right"/>
         <w:rPr>
           <w:sz w:val="28"/>
           <w:szCs w:val="28"/>
         </w:rPr>
-        <w:t>Ledesma Zaldivar Christiane Leticia</w:t>
-      </w:r>
-    </w:p>
-    <w:p>
-      <w:pPr>
-        <w:widowControl w:val="0"/>
-        <w:spacing w:line="240" w:lineRule="auto"/>
+      </w:pPr>
+    </w:p>
+    <w:p>
+      <w:pPr>
         <w:jc w:val="right"/>
         <w:rPr>
           <w:sz w:val="28"/>
           <w:szCs w:val="28"/>
         </w:rPr>
       </w:pPr>
-      <w:r>
+    </w:p>
+    <w:p>
+      <w:pPr>
+        <w:jc w:val="right"/>
         <w:rPr>
           <w:sz w:val="28"/>
           <w:szCs w:val="28"/>
         </w:rPr>
-        <w:t>Ríos Echeverría Jesús Antonio</w:t>
-      </w:r>
-    </w:p>
-    <w:p>
-      <w:pPr>
-        <w:widowControl w:val="0"/>
-        <w:spacing w:line="240" w:lineRule="auto"/>
-        <w:jc w:val="right"/>
+      </w:pPr>
+      <w:r>
         <w:rPr>
           <w:sz w:val="28"/>
           <w:szCs w:val="28"/>
         </w:rPr>
-      </w:pPr>
-      <w:r>
+        <w:t>Alumno:</w:t>
+      </w:r>
+    </w:p>
+    <w:p>
+      <w:pPr>
+        <w:widowControl w:val="0"/>
+        <w:spacing w:line="240" w:lineRule="auto"/>
+        <w:jc w:val="right"/>
         <w:rPr>
           <w:sz w:val="28"/>
           <w:szCs w:val="28"/>
         </w:rPr>
-        <w:t xml:space="preserve">Mendoza Suárez Rodrigo Uriel </w:t>
-      </w:r>
-    </w:p>
-    <w:p>
-      <w:pPr>
-        <w:widowControl w:val="0"/>
-        <w:spacing w:line="240" w:lineRule="auto"/>
-        <w:jc w:val="right"/>
+      </w:pPr>
+      <w:r>
         <w:rPr>
           <w:sz w:val="28"/>
           <w:szCs w:val="28"/>
         </w:rPr>
-      </w:pPr>
-      <w:r>
+        <w:t>Murrieta Villegas Alfonso</w:t>
+      </w:r>
+    </w:p>
+    <w:p>
+      <w:pPr>
+        <w:widowControl w:val="0"/>
+        <w:spacing w:line="240" w:lineRule="auto"/>
+        <w:jc w:val="right"/>
         <w:rPr>
           <w:sz w:val="28"/>
           <w:szCs w:val="28"/>
         </w:rPr>
-        <w:t>Narváez Marqueda Ricardo André Sebastián</w:t>
-      </w:r>
+      </w:pPr>
     </w:p>
     <w:p>
       <w:pPr>
@@ -450,17 +411,2508 @@
     </w:p>
     <w:p>
       <w:pPr>
-        <w:widowControl w:val="0"/>
-        <w:spacing w:line="240" w:lineRule="auto"/>
-        <w:jc w:val="right"/>
-        <w:rPr>
+        <w:spacing w:line="240" w:lineRule="auto"/>
+      </w:pPr>
+      <w:r>
+        <w:br w:type="page"/>
+      </w:r>
+    </w:p>
+    <w:p>
+      <w:pPr>
+        <w:autoSpaceDE w:val="0"/>
+        <w:autoSpaceDN w:val="0"/>
+        <w:adjustRightInd w:val="0"/>
+        <w:spacing w:line="240" w:lineRule="auto"/>
+        <w:jc w:val="center"/>
+        <w:rPr>
+          <w:rFonts w:ascii="Times New Roman" w:eastAsiaTheme="minorHAnsi" w:hAnsi="Times New Roman" w:cs="Times New Roman"/>
+          <w:b/>
+          <w:bCs/>
+          <w:color w:val="333333"/>
+          <w:sz w:val="32"/>
+          <w:szCs w:val="32"/>
+          <w:lang w:val="es-ES"/>
+        </w:rPr>
+      </w:pPr>
+      <w:r>
+        <w:rPr>
+          <w:rFonts w:ascii="Times New Roman" w:eastAsiaTheme="minorHAnsi" w:hAnsi="Times New Roman" w:cs="Times New Roman"/>
+          <w:b/>
+          <w:bCs/>
+          <w:color w:val="333333"/>
+          <w:sz w:val="32"/>
+          <w:szCs w:val="32"/>
+          <w:lang w:val="es-ES"/>
+        </w:rPr>
+        <w:lastRenderedPageBreak/>
+        <w:t>Reporte de la película de</w:t>
+      </w:r>
+    </w:p>
+    <w:p>
+      <w:pPr>
+        <w:autoSpaceDE w:val="0"/>
+        <w:autoSpaceDN w:val="0"/>
+        <w:adjustRightInd w:val="0"/>
+        <w:spacing w:line="240" w:lineRule="auto"/>
+        <w:jc w:val="center"/>
+        <w:rPr>
+          <w:rFonts w:ascii="Times New Roman" w:eastAsiaTheme="minorHAnsi" w:hAnsi="Times New Roman" w:cs="Times New Roman"/>
+          <w:b/>
+          <w:bCs/>
+          <w:color w:val="333333"/>
+          <w:sz w:val="44"/>
+          <w:szCs w:val="44"/>
+          <w:lang w:val="es-ES"/>
+        </w:rPr>
+      </w:pPr>
+      <w:r>
+        <w:rPr>
+          <w:rFonts w:ascii="Times New Roman" w:eastAsiaTheme="minorHAnsi" w:hAnsi="Times New Roman" w:cs="Times New Roman"/>
+          <w:b/>
+          <w:bCs/>
+          <w:color w:val="333333"/>
+          <w:sz w:val="32"/>
+          <w:szCs w:val="32"/>
+          <w:lang w:val="es-ES"/>
+        </w:rPr>
+        <w:t xml:space="preserve">Sócrates de </w:t>
+      </w:r>
+      <w:r>
+        <w:rPr>
+          <w:rFonts w:ascii="Times New Roman" w:eastAsiaTheme="minorHAnsi" w:hAnsi="Times New Roman" w:cs="Times New Roman"/>
+          <w:b/>
+          <w:bCs/>
+          <w:color w:val="333333"/>
+          <w:sz w:val="32"/>
+          <w:szCs w:val="32"/>
+          <w:lang w:val="es-ES"/>
+        </w:rPr>
+        <w:t>R</w:t>
+      </w:r>
+      <w:r>
+        <w:rPr>
+          <w:rFonts w:ascii="Times New Roman" w:eastAsiaTheme="minorHAnsi" w:hAnsi="Times New Roman" w:cs="Times New Roman"/>
+          <w:b/>
+          <w:bCs/>
+          <w:color w:val="333333"/>
+          <w:sz w:val="32"/>
+          <w:szCs w:val="32"/>
+          <w:lang w:val="es-ES"/>
+        </w:rPr>
+        <w:t xml:space="preserve">oberto </w:t>
+      </w:r>
+      <w:proofErr w:type="spellStart"/>
+      <w:r>
+        <w:rPr>
+          <w:rFonts w:ascii="Times New Roman" w:eastAsiaTheme="minorHAnsi" w:hAnsi="Times New Roman" w:cs="Times New Roman"/>
+          <w:b/>
+          <w:bCs/>
+          <w:color w:val="333333"/>
+          <w:sz w:val="32"/>
+          <w:szCs w:val="32"/>
+          <w:lang w:val="es-ES"/>
+        </w:rPr>
+        <w:t>Rosselini</w:t>
+      </w:r>
+      <w:proofErr w:type="spellEnd"/>
+    </w:p>
+    <w:p>
+      <w:pPr>
+        <w:autoSpaceDE w:val="0"/>
+        <w:autoSpaceDN w:val="0"/>
+        <w:adjustRightInd w:val="0"/>
+        <w:spacing w:line="240" w:lineRule="auto"/>
+        <w:jc w:val="both"/>
+        <w:rPr>
+          <w:rFonts w:ascii="Times New Roman" w:eastAsiaTheme="minorHAnsi" w:hAnsi="Times New Roman" w:cs="Times New Roman"/>
+          <w:color w:val="333333"/>
           <w:sz w:val="28"/>
           <w:szCs w:val="28"/>
-        </w:rPr>
-      </w:pPr>
-    </w:p>
-    <w:p/>
+          <w:lang w:val="es-ES"/>
+        </w:rPr>
+      </w:pPr>
+    </w:p>
+    <w:p>
+      <w:pPr>
+        <w:autoSpaceDE w:val="0"/>
+        <w:autoSpaceDN w:val="0"/>
+        <w:adjustRightInd w:val="0"/>
+        <w:spacing w:line="240" w:lineRule="auto"/>
+        <w:jc w:val="both"/>
+        <w:rPr>
+          <w:rFonts w:ascii="Times New Roman" w:eastAsiaTheme="minorHAnsi" w:hAnsi="Times New Roman" w:cs="Times New Roman"/>
+          <w:b/>
+          <w:bCs/>
+          <w:color w:val="333333"/>
+          <w:sz w:val="28"/>
+          <w:szCs w:val="28"/>
+          <w:lang w:val="es-ES"/>
+        </w:rPr>
+      </w:pPr>
+      <w:r>
+        <w:rPr>
+          <w:rFonts w:ascii="Times New Roman" w:eastAsiaTheme="minorHAnsi" w:hAnsi="Times New Roman" w:cs="Times New Roman"/>
+          <w:b/>
+          <w:bCs/>
+          <w:color w:val="333333"/>
+          <w:sz w:val="28"/>
+          <w:szCs w:val="28"/>
+          <w:lang w:val="es-ES"/>
+        </w:rPr>
+        <w:t>Introducción</w:t>
+      </w:r>
+    </w:p>
+    <w:p>
+      <w:pPr>
+        <w:autoSpaceDE w:val="0"/>
+        <w:autoSpaceDN w:val="0"/>
+        <w:adjustRightInd w:val="0"/>
+        <w:spacing w:line="240" w:lineRule="auto"/>
+        <w:jc w:val="both"/>
+        <w:rPr>
+          <w:rFonts w:ascii="Times New Roman" w:eastAsiaTheme="minorHAnsi" w:hAnsi="Times New Roman" w:cs="Times New Roman"/>
+          <w:color w:val="333333"/>
+          <w:sz w:val="24"/>
+          <w:szCs w:val="24"/>
+          <w:lang w:val="es-ES"/>
+        </w:rPr>
+      </w:pPr>
+    </w:p>
+    <w:p>
+      <w:pPr>
+        <w:autoSpaceDE w:val="0"/>
+        <w:autoSpaceDN w:val="0"/>
+        <w:adjustRightInd w:val="0"/>
+        <w:spacing w:line="240" w:lineRule="auto"/>
+        <w:jc w:val="both"/>
+        <w:rPr>
+          <w:rFonts w:ascii="Times New Roman" w:eastAsiaTheme="minorHAnsi" w:hAnsi="Times New Roman" w:cs="Times New Roman"/>
+          <w:color w:val="333333"/>
+          <w:sz w:val="24"/>
+          <w:szCs w:val="24"/>
+          <w:lang w:val="es-ES"/>
+        </w:rPr>
+      </w:pPr>
+      <w:r>
+        <w:rPr>
+          <w:rFonts w:ascii="Times New Roman" w:eastAsiaTheme="minorHAnsi" w:hAnsi="Times New Roman" w:cs="Times New Roman"/>
+          <w:color w:val="333333"/>
+          <w:sz w:val="24"/>
+          <w:szCs w:val="24"/>
+          <w:lang w:val="es-ES"/>
+        </w:rPr>
+        <w:t xml:space="preserve">La película de Sócrates dirigida por el director </w:t>
+      </w:r>
+      <w:proofErr w:type="spellStart"/>
+      <w:r>
+        <w:rPr>
+          <w:rFonts w:ascii="Times New Roman" w:eastAsiaTheme="minorHAnsi" w:hAnsi="Times New Roman" w:cs="Times New Roman"/>
+          <w:color w:val="333333"/>
+          <w:sz w:val="24"/>
+          <w:szCs w:val="24"/>
+          <w:lang w:val="es-ES"/>
+        </w:rPr>
+        <w:t>Rober</w:t>
+      </w:r>
+      <w:proofErr w:type="spellEnd"/>
+      <w:r>
+        <w:rPr>
+          <w:rFonts w:ascii="Times New Roman" w:eastAsiaTheme="minorHAnsi" w:hAnsi="Times New Roman" w:cs="Times New Roman"/>
+          <w:color w:val="333333"/>
+          <w:sz w:val="24"/>
+          <w:szCs w:val="24"/>
+          <w:lang w:val="es-ES"/>
+        </w:rPr>
+        <w:t xml:space="preserve"> </w:t>
+      </w:r>
+      <w:proofErr w:type="spellStart"/>
+      <w:r>
+        <w:rPr>
+          <w:rFonts w:ascii="Times New Roman" w:eastAsiaTheme="minorHAnsi" w:hAnsi="Times New Roman" w:cs="Times New Roman"/>
+          <w:color w:val="333333"/>
+          <w:sz w:val="24"/>
+          <w:szCs w:val="24"/>
+          <w:lang w:val="es-ES"/>
+        </w:rPr>
+        <w:t>Rosselini</w:t>
+      </w:r>
+      <w:proofErr w:type="spellEnd"/>
+      <w:r>
+        <w:rPr>
+          <w:rFonts w:ascii="Times New Roman" w:eastAsiaTheme="minorHAnsi" w:hAnsi="Times New Roman" w:cs="Times New Roman"/>
+          <w:color w:val="333333"/>
+          <w:sz w:val="24"/>
+          <w:szCs w:val="24"/>
+          <w:lang w:val="es-ES"/>
+        </w:rPr>
+        <w:t xml:space="preserve"> aborda una de las parte más</w:t>
+      </w:r>
+      <w:r>
+        <w:rPr>
+          <w:rFonts w:ascii="Times New Roman" w:eastAsiaTheme="minorHAnsi" w:hAnsi="Times New Roman" w:cs="Times New Roman"/>
+          <w:color w:val="333333"/>
+          <w:sz w:val="24"/>
+          <w:szCs w:val="24"/>
+          <w:lang w:val="es-ES"/>
+        </w:rPr>
+        <w:t xml:space="preserve"> controversiales</w:t>
+      </w:r>
+      <w:r>
+        <w:rPr>
+          <w:rFonts w:ascii="Times New Roman" w:eastAsiaTheme="minorHAnsi" w:hAnsi="Times New Roman" w:cs="Times New Roman"/>
+          <w:color w:val="333333"/>
+          <w:sz w:val="24"/>
+          <w:szCs w:val="24"/>
+          <w:lang w:val="es-ES"/>
+        </w:rPr>
+        <w:t xml:space="preserve"> y </w:t>
+      </w:r>
+      <w:r>
+        <w:rPr>
+          <w:rFonts w:ascii="Times New Roman" w:eastAsiaTheme="minorHAnsi" w:hAnsi="Times New Roman" w:cs="Times New Roman"/>
+          <w:color w:val="333333"/>
+          <w:sz w:val="24"/>
+          <w:szCs w:val="24"/>
+          <w:lang w:val="es-ES"/>
+        </w:rPr>
+        <w:t>enigmáticas</w:t>
+      </w:r>
+      <w:r>
+        <w:rPr>
+          <w:rFonts w:ascii="Times New Roman" w:eastAsiaTheme="minorHAnsi" w:hAnsi="Times New Roman" w:cs="Times New Roman"/>
+          <w:color w:val="333333"/>
+          <w:sz w:val="24"/>
+          <w:szCs w:val="24"/>
+          <w:lang w:val="es-ES"/>
+        </w:rPr>
+        <w:t xml:space="preserve"> de la vida del filósofo griego, específicamente podemos distinguir y</w:t>
+      </w:r>
+      <w:r>
+        <w:rPr>
+          <w:rFonts w:ascii="Times New Roman" w:eastAsiaTheme="minorHAnsi" w:hAnsi="Times New Roman" w:cs="Times New Roman"/>
+          <w:color w:val="333333"/>
+          <w:sz w:val="24"/>
+          <w:szCs w:val="24"/>
+          <w:lang w:val="es-ES"/>
+        </w:rPr>
+        <w:t xml:space="preserve"> </w:t>
+      </w:r>
+      <w:r>
+        <w:rPr>
+          <w:rFonts w:ascii="Times New Roman" w:eastAsiaTheme="minorHAnsi" w:hAnsi="Times New Roman" w:cs="Times New Roman"/>
+          <w:color w:val="333333"/>
+          <w:sz w:val="24"/>
+          <w:szCs w:val="24"/>
+          <w:lang w:val="es-ES"/>
+        </w:rPr>
+        <w:t>mencionar que esta película está centrada en la denominada "Apología de Sócrates" parte</w:t>
+      </w:r>
+      <w:r>
+        <w:rPr>
+          <w:rFonts w:ascii="Times New Roman" w:eastAsiaTheme="minorHAnsi" w:hAnsi="Times New Roman" w:cs="Times New Roman"/>
+          <w:color w:val="333333"/>
+          <w:sz w:val="24"/>
+          <w:szCs w:val="24"/>
+          <w:lang w:val="es-ES"/>
+        </w:rPr>
+        <w:t xml:space="preserve"> </w:t>
+      </w:r>
+      <w:r>
+        <w:rPr>
+          <w:rFonts w:ascii="Times New Roman" w:eastAsiaTheme="minorHAnsi" w:hAnsi="Times New Roman" w:cs="Times New Roman"/>
+          <w:color w:val="333333"/>
+          <w:sz w:val="24"/>
+          <w:szCs w:val="24"/>
+          <w:lang w:val="es-ES"/>
+        </w:rPr>
+        <w:t xml:space="preserve">famosa y crítica dentro de los famosos </w:t>
+      </w:r>
+      <w:r>
+        <w:rPr>
+          <w:rFonts w:ascii="Times New Roman" w:eastAsiaTheme="minorHAnsi" w:hAnsi="Times New Roman" w:cs="Times New Roman"/>
+          <w:color w:val="333333"/>
+          <w:sz w:val="24"/>
+          <w:szCs w:val="24"/>
+          <w:lang w:val="es-ES"/>
+        </w:rPr>
+        <w:t>diálogos</w:t>
+      </w:r>
+      <w:r>
+        <w:rPr>
+          <w:rFonts w:ascii="Times New Roman" w:eastAsiaTheme="minorHAnsi" w:hAnsi="Times New Roman" w:cs="Times New Roman"/>
+          <w:color w:val="333333"/>
+          <w:sz w:val="24"/>
+          <w:szCs w:val="24"/>
+          <w:lang w:val="es-ES"/>
+        </w:rPr>
+        <w:t xml:space="preserve"> de Platón.</w:t>
+      </w:r>
+    </w:p>
+    <w:p>
+      <w:pPr>
+        <w:autoSpaceDE w:val="0"/>
+        <w:autoSpaceDN w:val="0"/>
+        <w:adjustRightInd w:val="0"/>
+        <w:spacing w:line="240" w:lineRule="auto"/>
+        <w:jc w:val="both"/>
+        <w:rPr>
+          <w:rFonts w:ascii="Times New Roman" w:eastAsiaTheme="minorHAnsi" w:hAnsi="Times New Roman" w:cs="Times New Roman"/>
+          <w:color w:val="333333"/>
+          <w:sz w:val="24"/>
+          <w:szCs w:val="24"/>
+          <w:lang w:val="es-ES"/>
+        </w:rPr>
+      </w:pPr>
+    </w:p>
+    <w:p>
+      <w:pPr>
+        <w:autoSpaceDE w:val="0"/>
+        <w:autoSpaceDN w:val="0"/>
+        <w:adjustRightInd w:val="0"/>
+        <w:spacing w:line="240" w:lineRule="auto"/>
+        <w:jc w:val="both"/>
+        <w:rPr>
+          <w:rFonts w:ascii="Times New Roman" w:eastAsiaTheme="minorHAnsi" w:hAnsi="Times New Roman" w:cs="Times New Roman"/>
+          <w:b/>
+          <w:bCs/>
+          <w:color w:val="333333"/>
+          <w:sz w:val="28"/>
+          <w:szCs w:val="28"/>
+          <w:lang w:val="es-ES"/>
+        </w:rPr>
+      </w:pPr>
+      <w:r>
+        <w:rPr>
+          <w:rFonts w:ascii="Times New Roman" w:eastAsiaTheme="minorHAnsi" w:hAnsi="Times New Roman" w:cs="Times New Roman"/>
+          <w:b/>
+          <w:bCs/>
+          <w:color w:val="333333"/>
+          <w:sz w:val="28"/>
+          <w:szCs w:val="28"/>
+          <w:lang w:val="es-ES"/>
+        </w:rPr>
+        <w:t>Desarrollo</w:t>
+      </w:r>
+    </w:p>
+    <w:p>
+      <w:pPr>
+        <w:autoSpaceDE w:val="0"/>
+        <w:autoSpaceDN w:val="0"/>
+        <w:adjustRightInd w:val="0"/>
+        <w:spacing w:line="240" w:lineRule="auto"/>
+        <w:jc w:val="both"/>
+        <w:rPr>
+          <w:rFonts w:ascii="Times New Roman" w:eastAsiaTheme="minorHAnsi" w:hAnsi="Times New Roman" w:cs="Times New Roman"/>
+          <w:color w:val="333333"/>
+          <w:sz w:val="24"/>
+          <w:szCs w:val="24"/>
+          <w:lang w:val="es-ES"/>
+        </w:rPr>
+      </w:pPr>
+      <w:r>
+        <w:rPr>
+          <w:rFonts w:ascii="Times New Roman" w:eastAsiaTheme="minorHAnsi" w:hAnsi="Times New Roman" w:cs="Times New Roman"/>
+          <w:color w:val="333333"/>
+          <w:sz w:val="24"/>
+          <w:szCs w:val="24"/>
+          <w:lang w:val="es-ES"/>
+        </w:rPr>
+        <w:t>De manera general la película podemos dividirla en 2 partes principales donde en cada una se</w:t>
+      </w:r>
+      <w:r>
+        <w:rPr>
+          <w:rFonts w:ascii="Times New Roman" w:eastAsiaTheme="minorHAnsi" w:hAnsi="Times New Roman" w:cs="Times New Roman"/>
+          <w:color w:val="333333"/>
+          <w:sz w:val="24"/>
+          <w:szCs w:val="24"/>
+          <w:lang w:val="es-ES"/>
+        </w:rPr>
+        <w:t xml:space="preserve"> </w:t>
+      </w:r>
+      <w:r>
+        <w:rPr>
+          <w:rFonts w:ascii="Times New Roman" w:eastAsiaTheme="minorHAnsi" w:hAnsi="Times New Roman" w:cs="Times New Roman"/>
+          <w:color w:val="333333"/>
+          <w:sz w:val="24"/>
+          <w:szCs w:val="24"/>
+          <w:lang w:val="es-ES"/>
+        </w:rPr>
+        <w:t>hace una reflexión importante acerca cómo objetivamente aborda los problemas Sócrates.</w:t>
+      </w:r>
+    </w:p>
+    <w:p>
+      <w:pPr>
+        <w:autoSpaceDE w:val="0"/>
+        <w:autoSpaceDN w:val="0"/>
+        <w:adjustRightInd w:val="0"/>
+        <w:spacing w:line="240" w:lineRule="auto"/>
+        <w:jc w:val="both"/>
+        <w:rPr>
+          <w:rFonts w:ascii="Times New Roman" w:eastAsiaTheme="minorHAnsi" w:hAnsi="Times New Roman" w:cs="Times New Roman"/>
+          <w:color w:val="333333"/>
+          <w:sz w:val="24"/>
+          <w:szCs w:val="24"/>
+          <w:lang w:val="es-ES"/>
+        </w:rPr>
+      </w:pPr>
+    </w:p>
+    <w:p>
+      <w:pPr>
+        <w:autoSpaceDE w:val="0"/>
+        <w:autoSpaceDN w:val="0"/>
+        <w:adjustRightInd w:val="0"/>
+        <w:spacing w:line="240" w:lineRule="auto"/>
+        <w:jc w:val="both"/>
+        <w:rPr>
+          <w:rFonts w:ascii="Times New Roman" w:eastAsiaTheme="minorHAnsi" w:hAnsi="Times New Roman" w:cs="Times New Roman"/>
+          <w:b/>
+          <w:bCs/>
+          <w:color w:val="333333"/>
+          <w:sz w:val="28"/>
+          <w:szCs w:val="28"/>
+          <w:lang w:val="es-ES"/>
+        </w:rPr>
+      </w:pPr>
+      <w:r>
+        <w:rPr>
+          <w:rFonts w:ascii="Times New Roman" w:eastAsiaTheme="minorHAnsi" w:hAnsi="Times New Roman" w:cs="Times New Roman"/>
+          <w:b/>
+          <w:bCs/>
+          <w:color w:val="333333"/>
+          <w:sz w:val="28"/>
+          <w:szCs w:val="28"/>
+          <w:lang w:val="es-ES"/>
+        </w:rPr>
+        <w:t>Primera parte:</w:t>
+      </w:r>
+    </w:p>
+    <w:p>
+      <w:pPr>
+        <w:autoSpaceDE w:val="0"/>
+        <w:autoSpaceDN w:val="0"/>
+        <w:adjustRightInd w:val="0"/>
+        <w:spacing w:line="240" w:lineRule="auto"/>
+        <w:jc w:val="both"/>
+        <w:rPr>
+          <w:rFonts w:ascii="Times New Roman" w:eastAsiaTheme="minorHAnsi" w:hAnsi="Times New Roman" w:cs="Times New Roman"/>
+          <w:color w:val="333333"/>
+          <w:sz w:val="24"/>
+          <w:szCs w:val="24"/>
+          <w:lang w:val="es-ES"/>
+        </w:rPr>
+      </w:pPr>
+      <w:r>
+        <w:rPr>
+          <w:rFonts w:ascii="Times New Roman" w:eastAsiaTheme="minorHAnsi" w:hAnsi="Times New Roman" w:cs="Times New Roman"/>
+          <w:color w:val="333333"/>
+          <w:sz w:val="24"/>
+          <w:szCs w:val="24"/>
+          <w:lang w:val="es-ES"/>
+        </w:rPr>
+        <w:t>En la primera parte de la película, se nos da a conocer el cómo se han realizado supuestas</w:t>
+      </w:r>
+      <w:r>
+        <w:rPr>
+          <w:rFonts w:ascii="Times New Roman" w:eastAsiaTheme="minorHAnsi" w:hAnsi="Times New Roman" w:cs="Times New Roman"/>
+          <w:color w:val="333333"/>
+          <w:sz w:val="24"/>
+          <w:szCs w:val="24"/>
+          <w:lang w:val="es-ES"/>
+        </w:rPr>
+        <w:t xml:space="preserve"> </w:t>
+      </w:r>
+      <w:r>
+        <w:rPr>
+          <w:rFonts w:ascii="Times New Roman" w:eastAsiaTheme="minorHAnsi" w:hAnsi="Times New Roman" w:cs="Times New Roman"/>
+          <w:color w:val="333333"/>
+          <w:sz w:val="24"/>
+          <w:szCs w:val="24"/>
+          <w:lang w:val="es-ES"/>
+        </w:rPr>
+        <w:t>acusaciones</w:t>
+      </w:r>
+      <w:r>
+        <w:rPr>
+          <w:rFonts w:ascii="Times New Roman" w:eastAsiaTheme="minorHAnsi" w:hAnsi="Times New Roman" w:cs="Times New Roman"/>
+          <w:color w:val="333333"/>
+          <w:sz w:val="24"/>
+          <w:szCs w:val="24"/>
+          <w:lang w:val="es-ES"/>
+        </w:rPr>
+        <w:t xml:space="preserve"> por parte de 3 griegos contra Sócrates, a su vez, el </w:t>
+      </w:r>
+      <w:r>
+        <w:rPr>
+          <w:rFonts w:ascii="Times New Roman" w:eastAsiaTheme="minorHAnsi" w:hAnsi="Times New Roman" w:cs="Times New Roman"/>
+          <w:color w:val="333333"/>
+          <w:sz w:val="24"/>
+          <w:szCs w:val="24"/>
+          <w:lang w:val="es-ES"/>
+        </w:rPr>
+        <w:t>juzgado</w:t>
+      </w:r>
+      <w:r>
+        <w:rPr>
+          <w:rFonts w:ascii="Times New Roman" w:eastAsiaTheme="minorHAnsi" w:hAnsi="Times New Roman" w:cs="Times New Roman"/>
+          <w:color w:val="333333"/>
+          <w:sz w:val="24"/>
+          <w:szCs w:val="24"/>
+          <w:lang w:val="es-ES"/>
+        </w:rPr>
+        <w:t xml:space="preserve"> ateniense plantea </w:t>
+      </w:r>
+      <w:proofErr w:type="gramStart"/>
+      <w:r>
+        <w:rPr>
+          <w:rFonts w:ascii="Times New Roman" w:eastAsiaTheme="minorHAnsi" w:hAnsi="Times New Roman" w:cs="Times New Roman"/>
+          <w:color w:val="333333"/>
+          <w:sz w:val="24"/>
+          <w:szCs w:val="24"/>
+          <w:lang w:val="es-ES"/>
+        </w:rPr>
+        <w:t>que</w:t>
+      </w:r>
+      <w:proofErr w:type="gramEnd"/>
+      <w:r>
+        <w:rPr>
+          <w:rFonts w:ascii="Times New Roman" w:eastAsiaTheme="minorHAnsi" w:hAnsi="Times New Roman" w:cs="Times New Roman"/>
+          <w:color w:val="333333"/>
+          <w:sz w:val="24"/>
+          <w:szCs w:val="24"/>
+          <w:lang w:val="es-ES"/>
+        </w:rPr>
+        <w:t xml:space="preserve"> a</w:t>
+      </w:r>
+      <w:r>
+        <w:rPr>
+          <w:rFonts w:ascii="Times New Roman" w:eastAsiaTheme="minorHAnsi" w:hAnsi="Times New Roman" w:cs="Times New Roman"/>
+          <w:color w:val="333333"/>
+          <w:sz w:val="24"/>
+          <w:szCs w:val="24"/>
+          <w:lang w:val="es-ES"/>
+        </w:rPr>
+        <w:t xml:space="preserve"> </w:t>
+      </w:r>
+      <w:r>
+        <w:rPr>
+          <w:rFonts w:ascii="Times New Roman" w:eastAsiaTheme="minorHAnsi" w:hAnsi="Times New Roman" w:cs="Times New Roman"/>
+          <w:color w:val="333333"/>
+          <w:sz w:val="24"/>
+          <w:szCs w:val="24"/>
+          <w:lang w:val="es-ES"/>
+        </w:rPr>
+        <w:t>pesar de ser acusado, los cargos contra él no ha si atribuidos como certeros, por lo que él debe ir</w:t>
+      </w:r>
+    </w:p>
+    <w:p>
+      <w:pPr>
+        <w:autoSpaceDE w:val="0"/>
+        <w:autoSpaceDN w:val="0"/>
+        <w:adjustRightInd w:val="0"/>
+        <w:spacing w:line="240" w:lineRule="auto"/>
+        <w:jc w:val="both"/>
+        <w:rPr>
+          <w:rFonts w:ascii="Times New Roman" w:eastAsiaTheme="minorHAnsi" w:hAnsi="Times New Roman" w:cs="Times New Roman"/>
+          <w:color w:val="333333"/>
+          <w:sz w:val="24"/>
+          <w:szCs w:val="24"/>
+          <w:lang w:val="es-ES"/>
+        </w:rPr>
+      </w:pPr>
+      <w:r>
+        <w:rPr>
+          <w:rFonts w:ascii="Times New Roman" w:eastAsiaTheme="minorHAnsi" w:hAnsi="Times New Roman" w:cs="Times New Roman"/>
+          <w:color w:val="333333"/>
+          <w:sz w:val="24"/>
+          <w:szCs w:val="24"/>
+          <w:lang w:val="es-ES"/>
+        </w:rPr>
+        <w:t xml:space="preserve">a </w:t>
+      </w:r>
+      <w:r>
+        <w:rPr>
+          <w:rFonts w:ascii="Times New Roman" w:eastAsiaTheme="minorHAnsi" w:hAnsi="Times New Roman" w:cs="Times New Roman"/>
+          <w:color w:val="333333"/>
+          <w:sz w:val="24"/>
+          <w:szCs w:val="24"/>
+          <w:lang w:val="es-ES"/>
+        </w:rPr>
+        <w:t>juicio,</w:t>
+      </w:r>
+      <w:r>
+        <w:rPr>
+          <w:rFonts w:ascii="Times New Roman" w:eastAsiaTheme="minorHAnsi" w:hAnsi="Times New Roman" w:cs="Times New Roman"/>
+          <w:color w:val="333333"/>
+          <w:sz w:val="24"/>
+          <w:szCs w:val="24"/>
+          <w:lang w:val="es-ES"/>
+        </w:rPr>
+        <w:t xml:space="preserve"> aunque también advierten que es un hombre peligroso por la facilidad que tiene al</w:t>
+      </w:r>
+      <w:r>
+        <w:rPr>
+          <w:rFonts w:ascii="Times New Roman" w:eastAsiaTheme="minorHAnsi" w:hAnsi="Times New Roman" w:cs="Times New Roman"/>
+          <w:color w:val="333333"/>
+          <w:sz w:val="24"/>
+          <w:szCs w:val="24"/>
+          <w:lang w:val="es-ES"/>
+        </w:rPr>
+        <w:t xml:space="preserve"> </w:t>
+      </w:r>
+      <w:r>
+        <w:rPr>
+          <w:rFonts w:ascii="Times New Roman" w:eastAsiaTheme="minorHAnsi" w:hAnsi="Times New Roman" w:cs="Times New Roman"/>
+          <w:color w:val="333333"/>
+          <w:sz w:val="24"/>
+          <w:szCs w:val="24"/>
+          <w:lang w:val="es-ES"/>
+        </w:rPr>
+        <w:t>hablar.</w:t>
+      </w:r>
+    </w:p>
+    <w:p>
+      <w:pPr>
+        <w:autoSpaceDE w:val="0"/>
+        <w:autoSpaceDN w:val="0"/>
+        <w:adjustRightInd w:val="0"/>
+        <w:spacing w:line="240" w:lineRule="auto"/>
+        <w:jc w:val="both"/>
+        <w:rPr>
+          <w:rFonts w:ascii="Times New Roman" w:eastAsiaTheme="minorHAnsi" w:hAnsi="Times New Roman" w:cs="Times New Roman"/>
+          <w:color w:val="333333"/>
+          <w:sz w:val="24"/>
+          <w:szCs w:val="24"/>
+          <w:lang w:val="es-ES"/>
+        </w:rPr>
+      </w:pPr>
+    </w:p>
+    <w:p>
+      <w:pPr>
+        <w:autoSpaceDE w:val="0"/>
+        <w:autoSpaceDN w:val="0"/>
+        <w:adjustRightInd w:val="0"/>
+        <w:spacing w:line="240" w:lineRule="auto"/>
+        <w:jc w:val="both"/>
+        <w:rPr>
+          <w:rFonts w:ascii="Times New Roman" w:eastAsiaTheme="minorHAnsi" w:hAnsi="Times New Roman" w:cs="Times New Roman"/>
+          <w:color w:val="333333"/>
+          <w:sz w:val="24"/>
+          <w:szCs w:val="24"/>
+          <w:lang w:val="es-ES"/>
+        </w:rPr>
+      </w:pPr>
+      <w:r>
+        <w:rPr>
+          <w:rFonts w:ascii="Times New Roman" w:eastAsiaTheme="minorHAnsi" w:hAnsi="Times New Roman" w:cs="Times New Roman"/>
+          <w:color w:val="333333"/>
+          <w:sz w:val="24"/>
+          <w:szCs w:val="24"/>
+          <w:lang w:val="es-ES"/>
+        </w:rPr>
+        <w:t>Además,</w:t>
+      </w:r>
+      <w:r>
+        <w:rPr>
+          <w:rFonts w:ascii="Times New Roman" w:eastAsiaTheme="minorHAnsi" w:hAnsi="Times New Roman" w:cs="Times New Roman"/>
+          <w:color w:val="333333"/>
+          <w:sz w:val="24"/>
+          <w:szCs w:val="24"/>
+          <w:lang w:val="es-ES"/>
+        </w:rPr>
+        <w:t xml:space="preserve"> y como parte todavía más crítica es el hecho de que también se declara que en caso de</w:t>
+      </w:r>
+      <w:r>
+        <w:rPr>
+          <w:rFonts w:ascii="Times New Roman" w:eastAsiaTheme="minorHAnsi" w:hAnsi="Times New Roman" w:cs="Times New Roman"/>
+          <w:color w:val="333333"/>
+          <w:sz w:val="24"/>
+          <w:szCs w:val="24"/>
+          <w:lang w:val="es-ES"/>
+        </w:rPr>
+        <w:t xml:space="preserve"> </w:t>
+      </w:r>
+      <w:r>
+        <w:rPr>
+          <w:rFonts w:ascii="Times New Roman" w:eastAsiaTheme="minorHAnsi" w:hAnsi="Times New Roman" w:cs="Times New Roman"/>
+          <w:color w:val="333333"/>
+          <w:sz w:val="24"/>
+          <w:szCs w:val="24"/>
+          <w:lang w:val="es-ES"/>
+        </w:rPr>
+        <w:t xml:space="preserve">ser culpable, todos sus seguidores tendrán que ser juzgados para de esa forma "erradicar" </w:t>
+      </w:r>
+      <w:r>
+        <w:rPr>
+          <w:rFonts w:ascii="Times New Roman" w:eastAsiaTheme="minorHAnsi" w:hAnsi="Times New Roman" w:cs="Times New Roman"/>
+          <w:color w:val="333333"/>
+          <w:sz w:val="24"/>
+          <w:szCs w:val="24"/>
+          <w:lang w:val="es-ES"/>
+        </w:rPr>
+        <w:t>con</w:t>
+      </w:r>
+      <w:r>
+        <w:rPr>
+          <w:rFonts w:ascii="Times New Roman" w:eastAsiaTheme="minorHAnsi" w:hAnsi="Times New Roman" w:cs="Times New Roman"/>
+          <w:color w:val="333333"/>
+          <w:sz w:val="24"/>
+          <w:szCs w:val="24"/>
+          <w:lang w:val="es-ES"/>
+        </w:rPr>
+        <w:t xml:space="preserve"> todo</w:t>
+      </w:r>
+      <w:r>
+        <w:rPr>
+          <w:rFonts w:ascii="Times New Roman" w:eastAsiaTheme="minorHAnsi" w:hAnsi="Times New Roman" w:cs="Times New Roman"/>
+          <w:color w:val="333333"/>
+          <w:sz w:val="24"/>
+          <w:szCs w:val="24"/>
+          <w:lang w:val="es-ES"/>
+        </w:rPr>
+        <w:t xml:space="preserve"> el mal que se plantea que ha provocado a Atenas.</w:t>
+      </w:r>
+    </w:p>
+    <w:p>
+      <w:pPr>
+        <w:autoSpaceDE w:val="0"/>
+        <w:autoSpaceDN w:val="0"/>
+        <w:adjustRightInd w:val="0"/>
+        <w:spacing w:line="240" w:lineRule="auto"/>
+        <w:jc w:val="both"/>
+        <w:rPr>
+          <w:rFonts w:ascii="Times New Roman" w:eastAsiaTheme="minorHAnsi" w:hAnsi="Times New Roman" w:cs="Times New Roman"/>
+          <w:color w:val="333333"/>
+          <w:sz w:val="24"/>
+          <w:szCs w:val="24"/>
+          <w:lang w:val="es-ES"/>
+        </w:rPr>
+      </w:pPr>
+    </w:p>
+    <w:p>
+      <w:pPr>
+        <w:autoSpaceDE w:val="0"/>
+        <w:autoSpaceDN w:val="0"/>
+        <w:adjustRightInd w:val="0"/>
+        <w:spacing w:line="240" w:lineRule="auto"/>
+        <w:jc w:val="both"/>
+        <w:rPr>
+          <w:rFonts w:ascii="Times New Roman" w:eastAsiaTheme="minorHAnsi" w:hAnsi="Times New Roman" w:cs="Times New Roman"/>
+          <w:color w:val="333333"/>
+          <w:sz w:val="24"/>
+          <w:szCs w:val="24"/>
+          <w:lang w:val="es-ES"/>
+        </w:rPr>
+      </w:pPr>
+      <w:r>
+        <w:rPr>
+          <w:rFonts w:ascii="Times New Roman" w:eastAsiaTheme="minorHAnsi" w:hAnsi="Times New Roman" w:cs="Times New Roman"/>
+          <w:color w:val="333333"/>
+          <w:sz w:val="24"/>
+          <w:szCs w:val="24"/>
+          <w:lang w:val="es-ES"/>
+        </w:rPr>
+        <w:t xml:space="preserve">Ante ello, y sin duda alguna, Sócrates se apunta al juicio para de esa forma </w:t>
+      </w:r>
+      <w:r>
+        <w:rPr>
+          <w:rFonts w:ascii="Times New Roman" w:eastAsiaTheme="minorHAnsi" w:hAnsi="Times New Roman" w:cs="Times New Roman"/>
+          <w:color w:val="333333"/>
+          <w:sz w:val="24"/>
+          <w:szCs w:val="24"/>
+          <w:lang w:val="es-ES"/>
+        </w:rPr>
+        <w:t>defenderse</w:t>
+      </w:r>
+      <w:r>
+        <w:rPr>
+          <w:rFonts w:ascii="Times New Roman" w:eastAsiaTheme="minorHAnsi" w:hAnsi="Times New Roman" w:cs="Times New Roman"/>
+          <w:color w:val="333333"/>
+          <w:sz w:val="24"/>
+          <w:szCs w:val="24"/>
+          <w:lang w:val="es-ES"/>
+        </w:rPr>
+        <w:t xml:space="preserve"> de las</w:t>
+      </w:r>
+      <w:r>
+        <w:rPr>
+          <w:rFonts w:ascii="Times New Roman" w:eastAsiaTheme="minorHAnsi" w:hAnsi="Times New Roman" w:cs="Times New Roman"/>
+          <w:color w:val="333333"/>
+          <w:sz w:val="24"/>
+          <w:szCs w:val="24"/>
+          <w:lang w:val="es-ES"/>
+        </w:rPr>
+        <w:t xml:space="preserve"> </w:t>
+      </w:r>
+      <w:r>
+        <w:rPr>
+          <w:rFonts w:ascii="Times New Roman" w:eastAsiaTheme="minorHAnsi" w:hAnsi="Times New Roman" w:cs="Times New Roman"/>
+          <w:color w:val="333333"/>
+          <w:sz w:val="24"/>
+          <w:szCs w:val="24"/>
+          <w:lang w:val="es-ES"/>
+        </w:rPr>
+        <w:t xml:space="preserve">maliciosas e injustas </w:t>
+      </w:r>
+      <w:r>
+        <w:rPr>
+          <w:rFonts w:ascii="Times New Roman" w:eastAsiaTheme="minorHAnsi" w:hAnsi="Times New Roman" w:cs="Times New Roman"/>
+          <w:color w:val="333333"/>
+          <w:sz w:val="24"/>
+          <w:szCs w:val="24"/>
+          <w:lang w:val="es-ES"/>
+        </w:rPr>
+        <w:t>acusaciones</w:t>
+      </w:r>
+      <w:r>
+        <w:rPr>
+          <w:rFonts w:ascii="Times New Roman" w:eastAsiaTheme="minorHAnsi" w:hAnsi="Times New Roman" w:cs="Times New Roman"/>
+          <w:color w:val="333333"/>
+          <w:sz w:val="24"/>
+          <w:szCs w:val="24"/>
+          <w:lang w:val="es-ES"/>
+        </w:rPr>
+        <w:t xml:space="preserve"> que se le han hecho.</w:t>
+      </w:r>
+    </w:p>
+    <w:p>
+      <w:pPr>
+        <w:autoSpaceDE w:val="0"/>
+        <w:autoSpaceDN w:val="0"/>
+        <w:adjustRightInd w:val="0"/>
+        <w:spacing w:line="240" w:lineRule="auto"/>
+        <w:jc w:val="both"/>
+        <w:rPr>
+          <w:rFonts w:ascii="Times New Roman" w:eastAsiaTheme="minorHAnsi" w:hAnsi="Times New Roman" w:cs="Times New Roman"/>
+          <w:color w:val="333333"/>
+          <w:sz w:val="24"/>
+          <w:szCs w:val="24"/>
+          <w:lang w:val="es-ES"/>
+        </w:rPr>
+      </w:pPr>
+    </w:p>
+    <w:p>
+      <w:pPr>
+        <w:autoSpaceDE w:val="0"/>
+        <w:autoSpaceDN w:val="0"/>
+        <w:adjustRightInd w:val="0"/>
+        <w:spacing w:line="240" w:lineRule="auto"/>
+        <w:jc w:val="both"/>
+        <w:rPr>
+          <w:rFonts w:ascii="Times New Roman" w:eastAsiaTheme="minorHAnsi" w:hAnsi="Times New Roman" w:cs="Times New Roman"/>
+          <w:color w:val="333333"/>
+          <w:sz w:val="24"/>
+          <w:szCs w:val="24"/>
+          <w:lang w:val="es-ES"/>
+        </w:rPr>
+      </w:pPr>
+      <w:r>
+        <w:rPr>
+          <w:rFonts w:ascii="Times New Roman" w:eastAsiaTheme="minorHAnsi" w:hAnsi="Times New Roman" w:cs="Times New Roman"/>
+          <w:color w:val="333333"/>
+          <w:sz w:val="24"/>
+          <w:szCs w:val="24"/>
+          <w:lang w:val="es-ES"/>
+        </w:rPr>
+        <w:t xml:space="preserve">Una vez en el juicio, Sócrates plantea la </w:t>
+      </w:r>
+      <w:r>
+        <w:rPr>
+          <w:rFonts w:ascii="Times New Roman" w:eastAsiaTheme="minorHAnsi" w:hAnsi="Times New Roman" w:cs="Times New Roman"/>
+          <w:color w:val="333333"/>
+          <w:sz w:val="24"/>
+          <w:szCs w:val="24"/>
+          <w:lang w:val="es-ES"/>
+        </w:rPr>
+        <w:t>distinción</w:t>
+      </w:r>
+      <w:r>
+        <w:rPr>
+          <w:rFonts w:ascii="Times New Roman" w:eastAsiaTheme="minorHAnsi" w:hAnsi="Times New Roman" w:cs="Times New Roman"/>
+          <w:color w:val="333333"/>
+          <w:sz w:val="24"/>
+          <w:szCs w:val="24"/>
+          <w:lang w:val="es-ES"/>
+        </w:rPr>
+        <w:t xml:space="preserve"> de 2 tipos de sus acusadores, por un lado, las</w:t>
+      </w:r>
+      <w:r>
+        <w:rPr>
+          <w:rFonts w:ascii="Times New Roman" w:eastAsiaTheme="minorHAnsi" w:hAnsi="Times New Roman" w:cs="Times New Roman"/>
+          <w:color w:val="333333"/>
+          <w:sz w:val="24"/>
+          <w:szCs w:val="24"/>
+          <w:lang w:val="es-ES"/>
+        </w:rPr>
+        <w:t xml:space="preserve"> </w:t>
+      </w:r>
+      <w:r>
+        <w:rPr>
+          <w:rFonts w:ascii="Times New Roman" w:eastAsiaTheme="minorHAnsi" w:hAnsi="Times New Roman" w:cs="Times New Roman"/>
+          <w:color w:val="333333"/>
+          <w:sz w:val="24"/>
+          <w:szCs w:val="24"/>
+          <w:lang w:val="es-ES"/>
+        </w:rPr>
+        <w:t>personas que siempre han rechazado su forma de pensar y que además de ser anónimos, sólo</w:t>
+      </w:r>
+      <w:r>
+        <w:rPr>
+          <w:rFonts w:ascii="Times New Roman" w:eastAsiaTheme="minorHAnsi" w:hAnsi="Times New Roman" w:cs="Times New Roman"/>
+          <w:color w:val="333333"/>
+          <w:sz w:val="24"/>
+          <w:szCs w:val="24"/>
+          <w:lang w:val="es-ES"/>
+        </w:rPr>
+        <w:t xml:space="preserve"> </w:t>
+      </w:r>
+      <w:r>
+        <w:rPr>
+          <w:rFonts w:ascii="Times New Roman" w:eastAsiaTheme="minorHAnsi" w:hAnsi="Times New Roman" w:cs="Times New Roman"/>
+          <w:color w:val="333333"/>
+          <w:sz w:val="24"/>
+          <w:szCs w:val="24"/>
+          <w:lang w:val="es-ES"/>
+        </w:rPr>
+        <w:t>se han dedicado a esparcir mentiras y calumnias acerca de él y su pensamiento, por otro lado,</w:t>
+      </w:r>
+      <w:r>
+        <w:rPr>
+          <w:rFonts w:ascii="Times New Roman" w:eastAsiaTheme="minorHAnsi" w:hAnsi="Times New Roman" w:cs="Times New Roman"/>
+          <w:color w:val="333333"/>
+          <w:sz w:val="24"/>
+          <w:szCs w:val="24"/>
+          <w:lang w:val="es-ES"/>
+        </w:rPr>
+        <w:t xml:space="preserve"> </w:t>
+      </w:r>
+      <w:r>
+        <w:rPr>
+          <w:rFonts w:ascii="Times New Roman" w:eastAsiaTheme="minorHAnsi" w:hAnsi="Times New Roman" w:cs="Times New Roman"/>
+          <w:color w:val="333333"/>
+          <w:sz w:val="24"/>
+          <w:szCs w:val="24"/>
+          <w:lang w:val="es-ES"/>
+        </w:rPr>
+        <w:t xml:space="preserve">menciona a los "nuevos" acusadores quienes realmente son los que lo han </w:t>
+      </w:r>
+      <w:r>
+        <w:rPr>
+          <w:rFonts w:ascii="Times New Roman" w:eastAsiaTheme="minorHAnsi" w:hAnsi="Times New Roman" w:cs="Times New Roman"/>
+          <w:color w:val="333333"/>
+          <w:sz w:val="24"/>
+          <w:szCs w:val="24"/>
+          <w:lang w:val="es-ES"/>
+        </w:rPr>
+        <w:t>traído</w:t>
+      </w:r>
+      <w:r>
+        <w:rPr>
+          <w:rFonts w:ascii="Times New Roman" w:eastAsiaTheme="minorHAnsi" w:hAnsi="Times New Roman" w:cs="Times New Roman"/>
+          <w:color w:val="333333"/>
+          <w:sz w:val="24"/>
+          <w:szCs w:val="24"/>
+          <w:lang w:val="es-ES"/>
+        </w:rPr>
+        <w:t xml:space="preserve"> a juicio. Y a</w:t>
+      </w:r>
+      <w:r>
+        <w:rPr>
+          <w:rFonts w:ascii="Times New Roman" w:eastAsiaTheme="minorHAnsi" w:hAnsi="Times New Roman" w:cs="Times New Roman"/>
+          <w:color w:val="333333"/>
+          <w:sz w:val="24"/>
+          <w:szCs w:val="24"/>
+          <w:lang w:val="es-ES"/>
+        </w:rPr>
+        <w:t xml:space="preserve"> </w:t>
+      </w:r>
+      <w:r>
+        <w:rPr>
+          <w:rFonts w:ascii="Times New Roman" w:eastAsiaTheme="minorHAnsi" w:hAnsi="Times New Roman" w:cs="Times New Roman"/>
+          <w:color w:val="333333"/>
+          <w:sz w:val="24"/>
+          <w:szCs w:val="24"/>
+          <w:lang w:val="es-ES"/>
+        </w:rPr>
+        <w:t>pesar de que no hace mención directa de estos hombres, realmente sabemos que hace alusión a</w:t>
+      </w:r>
+      <w:r>
+        <w:rPr>
+          <w:rFonts w:ascii="Times New Roman" w:eastAsiaTheme="minorHAnsi" w:hAnsi="Times New Roman" w:cs="Times New Roman"/>
+          <w:color w:val="333333"/>
+          <w:sz w:val="24"/>
+          <w:szCs w:val="24"/>
+          <w:lang w:val="es-ES"/>
+        </w:rPr>
+        <w:t xml:space="preserve"> </w:t>
+      </w:r>
+      <w:r>
+        <w:rPr>
+          <w:rFonts w:ascii="Times New Roman" w:eastAsiaTheme="minorHAnsi" w:hAnsi="Times New Roman" w:cs="Times New Roman"/>
+          <w:color w:val="333333"/>
+          <w:sz w:val="24"/>
+          <w:szCs w:val="24"/>
+          <w:lang w:val="es-ES"/>
+        </w:rPr>
+        <w:t>Melito, Ánito y Licón.</w:t>
+      </w:r>
+    </w:p>
+    <w:p>
+      <w:pPr>
+        <w:autoSpaceDE w:val="0"/>
+        <w:autoSpaceDN w:val="0"/>
+        <w:adjustRightInd w:val="0"/>
+        <w:spacing w:line="240" w:lineRule="auto"/>
+        <w:jc w:val="both"/>
+        <w:rPr>
+          <w:rFonts w:ascii="Times New Roman" w:eastAsiaTheme="minorHAnsi" w:hAnsi="Times New Roman" w:cs="Times New Roman"/>
+          <w:color w:val="333333"/>
+          <w:sz w:val="24"/>
+          <w:szCs w:val="24"/>
+          <w:lang w:val="es-ES"/>
+        </w:rPr>
+      </w:pPr>
+    </w:p>
+    <w:p>
+      <w:pPr>
+        <w:autoSpaceDE w:val="0"/>
+        <w:autoSpaceDN w:val="0"/>
+        <w:adjustRightInd w:val="0"/>
+        <w:spacing w:line="240" w:lineRule="auto"/>
+        <w:jc w:val="both"/>
+        <w:rPr>
+          <w:rFonts w:ascii="Times New Roman" w:eastAsiaTheme="minorHAnsi" w:hAnsi="Times New Roman" w:cs="Times New Roman"/>
+          <w:color w:val="333333"/>
+          <w:sz w:val="24"/>
+          <w:szCs w:val="24"/>
+          <w:lang w:val="es-ES"/>
+        </w:rPr>
+      </w:pPr>
+      <w:r>
+        <w:rPr>
+          <w:rFonts w:ascii="Times New Roman" w:eastAsiaTheme="minorHAnsi" w:hAnsi="Times New Roman" w:cs="Times New Roman"/>
+          <w:color w:val="333333"/>
+          <w:sz w:val="24"/>
+          <w:szCs w:val="24"/>
+          <w:lang w:val="es-ES"/>
+        </w:rPr>
+        <w:t>Es de esta forma que sin pasar un momento más el propio Melito menciona las 2 principales</w:t>
+      </w:r>
+      <w:r>
+        <w:rPr>
+          <w:rFonts w:ascii="Times New Roman" w:eastAsiaTheme="minorHAnsi" w:hAnsi="Times New Roman" w:cs="Times New Roman"/>
+          <w:color w:val="333333"/>
+          <w:sz w:val="24"/>
+          <w:szCs w:val="24"/>
+          <w:lang w:val="es-ES"/>
+        </w:rPr>
+        <w:t xml:space="preserve"> </w:t>
+      </w:r>
+      <w:r>
+        <w:rPr>
+          <w:rFonts w:ascii="Times New Roman" w:eastAsiaTheme="minorHAnsi" w:hAnsi="Times New Roman" w:cs="Times New Roman"/>
+          <w:color w:val="333333"/>
+          <w:sz w:val="24"/>
+          <w:szCs w:val="24"/>
+          <w:lang w:val="es-ES"/>
+        </w:rPr>
+        <w:t>acusaciones</w:t>
+      </w:r>
+      <w:r>
+        <w:rPr>
+          <w:rFonts w:ascii="Times New Roman" w:eastAsiaTheme="minorHAnsi" w:hAnsi="Times New Roman" w:cs="Times New Roman"/>
+          <w:color w:val="333333"/>
+          <w:sz w:val="24"/>
+          <w:szCs w:val="24"/>
+          <w:lang w:val="es-ES"/>
+        </w:rPr>
+        <w:t xml:space="preserve"> por las que ha sido acusado Sócrates:</w:t>
+      </w:r>
+    </w:p>
+    <w:p>
+      <w:pPr>
+        <w:autoSpaceDE w:val="0"/>
+        <w:autoSpaceDN w:val="0"/>
+        <w:adjustRightInd w:val="0"/>
+        <w:spacing w:line="240" w:lineRule="auto"/>
+        <w:jc w:val="both"/>
+        <w:rPr>
+          <w:rFonts w:ascii="Times New Roman" w:eastAsiaTheme="minorHAnsi" w:hAnsi="Times New Roman" w:cs="Times New Roman"/>
+          <w:color w:val="333333"/>
+          <w:sz w:val="24"/>
+          <w:szCs w:val="24"/>
+          <w:lang w:val="es-ES"/>
+        </w:rPr>
+      </w:pPr>
+    </w:p>
+    <w:p>
+      <w:pPr>
+        <w:pStyle w:val="ListParagraph"/>
+        <w:numPr>
+          <w:ilvl w:val="0"/>
+          <w:numId w:val="1"/>
+        </w:numPr>
+        <w:autoSpaceDE w:val="0"/>
+        <w:autoSpaceDN w:val="0"/>
+        <w:adjustRightInd w:val="0"/>
+        <w:spacing w:line="240" w:lineRule="auto"/>
+        <w:jc w:val="both"/>
+        <w:rPr>
+          <w:rFonts w:ascii="Times New Roman" w:eastAsiaTheme="minorHAnsi" w:hAnsi="Times New Roman" w:cs="Times New Roman"/>
+          <w:color w:val="333333"/>
+          <w:sz w:val="24"/>
+          <w:szCs w:val="24"/>
+          <w:lang w:val="es-ES"/>
+        </w:rPr>
+      </w:pPr>
+      <w:r>
+        <w:rPr>
+          <w:rFonts w:ascii="Times New Roman" w:eastAsiaTheme="minorHAnsi" w:hAnsi="Times New Roman" w:cs="Times New Roman"/>
+          <w:color w:val="333333"/>
+          <w:sz w:val="24"/>
+          <w:szCs w:val="24"/>
+          <w:lang w:val="es-ES"/>
+        </w:rPr>
+        <w:t>La primera que se menciona es el hecho de que Sócrates no cree en los dioses del Estado</w:t>
+      </w:r>
+      <w:r>
+        <w:rPr>
+          <w:rFonts w:ascii="Times New Roman" w:eastAsiaTheme="minorHAnsi" w:hAnsi="Times New Roman" w:cs="Times New Roman"/>
+          <w:color w:val="333333"/>
+          <w:sz w:val="24"/>
+          <w:szCs w:val="24"/>
+          <w:lang w:val="es-ES"/>
+        </w:rPr>
+        <w:t xml:space="preserve"> </w:t>
+      </w:r>
+      <w:r>
+        <w:rPr>
+          <w:rFonts w:ascii="Times New Roman" w:eastAsiaTheme="minorHAnsi" w:hAnsi="Times New Roman" w:cs="Times New Roman"/>
+          <w:color w:val="333333"/>
+          <w:sz w:val="24"/>
+          <w:szCs w:val="24"/>
+          <w:lang w:val="es-ES"/>
+        </w:rPr>
+        <w:t xml:space="preserve">Ateneo, y </w:t>
+      </w:r>
+      <w:r>
+        <w:rPr>
+          <w:rFonts w:ascii="Times New Roman" w:eastAsiaTheme="minorHAnsi" w:hAnsi="Times New Roman" w:cs="Times New Roman"/>
+          <w:color w:val="333333"/>
+          <w:sz w:val="24"/>
+          <w:szCs w:val="24"/>
+          <w:lang w:val="es-ES"/>
+        </w:rPr>
+        <w:t>que</w:t>
+      </w:r>
+      <w:r>
+        <w:rPr>
+          <w:rFonts w:ascii="Times New Roman" w:eastAsiaTheme="minorHAnsi" w:hAnsi="Times New Roman" w:cs="Times New Roman"/>
+          <w:color w:val="333333"/>
+          <w:sz w:val="24"/>
+          <w:szCs w:val="24"/>
+          <w:lang w:val="es-ES"/>
+        </w:rPr>
+        <w:t xml:space="preserve"> además supuestamente sustituía con ideas y entidades demoníacas.</w:t>
+      </w:r>
+    </w:p>
+    <w:p>
+      <w:pPr>
+        <w:pStyle w:val="ListParagraph"/>
+        <w:autoSpaceDE w:val="0"/>
+        <w:autoSpaceDN w:val="0"/>
+        <w:adjustRightInd w:val="0"/>
+        <w:spacing w:line="240" w:lineRule="auto"/>
+        <w:jc w:val="both"/>
+        <w:rPr>
+          <w:rFonts w:ascii="Times New Roman" w:eastAsiaTheme="minorHAnsi" w:hAnsi="Times New Roman" w:cs="Times New Roman"/>
+          <w:color w:val="333333"/>
+          <w:sz w:val="24"/>
+          <w:szCs w:val="24"/>
+          <w:lang w:val="es-ES"/>
+        </w:rPr>
+      </w:pPr>
+    </w:p>
+    <w:p>
+      <w:pPr>
+        <w:pStyle w:val="ListParagraph"/>
+        <w:numPr>
+          <w:ilvl w:val="0"/>
+          <w:numId w:val="1"/>
+        </w:numPr>
+        <w:autoSpaceDE w:val="0"/>
+        <w:autoSpaceDN w:val="0"/>
+        <w:adjustRightInd w:val="0"/>
+        <w:spacing w:line="240" w:lineRule="auto"/>
+        <w:jc w:val="both"/>
+        <w:rPr>
+          <w:rFonts w:ascii="Times New Roman" w:eastAsiaTheme="minorHAnsi" w:hAnsi="Times New Roman" w:cs="Times New Roman"/>
+          <w:color w:val="333333"/>
+          <w:sz w:val="24"/>
+          <w:szCs w:val="24"/>
+          <w:lang w:val="es-ES"/>
+        </w:rPr>
+      </w:pPr>
+      <w:r>
+        <w:rPr>
+          <w:rFonts w:ascii="Times New Roman" w:eastAsiaTheme="minorHAnsi" w:hAnsi="Times New Roman" w:cs="Times New Roman"/>
+          <w:color w:val="333333"/>
+          <w:sz w:val="24"/>
+          <w:szCs w:val="24"/>
+          <w:lang w:val="es-ES"/>
+        </w:rPr>
+        <w:t>Por último, por la supuesta Corrupción de la juventud que ha dado en la juventud atenea y</w:t>
+      </w:r>
+      <w:r>
+        <w:rPr>
+          <w:rFonts w:ascii="Times New Roman" w:eastAsiaTheme="minorHAnsi" w:hAnsi="Times New Roman" w:cs="Times New Roman"/>
+          <w:color w:val="333333"/>
+          <w:sz w:val="24"/>
+          <w:szCs w:val="24"/>
+          <w:lang w:val="es-ES"/>
+        </w:rPr>
+        <w:t xml:space="preserve"> </w:t>
+      </w:r>
+      <w:r>
+        <w:rPr>
+          <w:rFonts w:ascii="Times New Roman" w:eastAsiaTheme="minorHAnsi" w:hAnsi="Times New Roman" w:cs="Times New Roman"/>
+          <w:color w:val="333333"/>
+          <w:sz w:val="24"/>
+          <w:szCs w:val="24"/>
+          <w:lang w:val="es-ES"/>
+        </w:rPr>
+        <w:t xml:space="preserve">específicamente en sus </w:t>
+      </w:r>
+      <w:r>
+        <w:rPr>
+          <w:rFonts w:ascii="Times New Roman" w:eastAsiaTheme="minorHAnsi" w:hAnsi="Times New Roman" w:cs="Times New Roman"/>
+          <w:color w:val="333333"/>
+          <w:sz w:val="24"/>
+          <w:szCs w:val="24"/>
+          <w:lang w:val="es-ES"/>
+        </w:rPr>
+        <w:t>discípulos</w:t>
+      </w:r>
+      <w:r>
+        <w:rPr>
+          <w:rFonts w:ascii="Times New Roman" w:eastAsiaTheme="minorHAnsi" w:hAnsi="Times New Roman" w:cs="Times New Roman"/>
+          <w:color w:val="333333"/>
+          <w:sz w:val="24"/>
+          <w:szCs w:val="24"/>
+          <w:lang w:val="es-ES"/>
+        </w:rPr>
+        <w:t>, pues más que ser sus pupilos se les consideraba</w:t>
+      </w:r>
+      <w:r>
+        <w:rPr>
+          <w:rFonts w:ascii="Times New Roman" w:eastAsiaTheme="minorHAnsi" w:hAnsi="Times New Roman" w:cs="Times New Roman"/>
+          <w:color w:val="333333"/>
+          <w:sz w:val="24"/>
+          <w:szCs w:val="24"/>
+          <w:lang w:val="es-ES"/>
+        </w:rPr>
+        <w:t xml:space="preserve"> </w:t>
+      </w:r>
+      <w:r>
+        <w:rPr>
+          <w:rFonts w:ascii="Times New Roman" w:eastAsiaTheme="minorHAnsi" w:hAnsi="Times New Roman" w:cs="Times New Roman"/>
+          <w:color w:val="333333"/>
+          <w:sz w:val="24"/>
+          <w:szCs w:val="24"/>
+          <w:lang w:val="es-ES"/>
+        </w:rPr>
+        <w:t>seguidores</w:t>
+      </w:r>
+    </w:p>
+    <w:p>
+      <w:pPr>
+        <w:autoSpaceDE w:val="0"/>
+        <w:autoSpaceDN w:val="0"/>
+        <w:adjustRightInd w:val="0"/>
+        <w:spacing w:line="240" w:lineRule="auto"/>
+        <w:jc w:val="both"/>
+        <w:rPr>
+          <w:rFonts w:ascii="Times New Roman" w:eastAsiaTheme="minorHAnsi" w:hAnsi="Times New Roman" w:cs="Times New Roman"/>
+          <w:color w:val="333333"/>
+          <w:sz w:val="24"/>
+          <w:szCs w:val="24"/>
+          <w:lang w:val="es-ES"/>
+        </w:rPr>
+      </w:pPr>
+    </w:p>
+    <w:p>
+      <w:pPr>
+        <w:autoSpaceDE w:val="0"/>
+        <w:autoSpaceDN w:val="0"/>
+        <w:adjustRightInd w:val="0"/>
+        <w:spacing w:line="240" w:lineRule="auto"/>
+        <w:jc w:val="both"/>
+        <w:rPr>
+          <w:rFonts w:ascii="Times New Roman" w:eastAsiaTheme="minorHAnsi" w:hAnsi="Times New Roman" w:cs="Times New Roman"/>
+          <w:color w:val="333333"/>
+          <w:sz w:val="24"/>
+          <w:szCs w:val="24"/>
+          <w:lang w:val="es-ES"/>
+        </w:rPr>
+      </w:pPr>
+      <w:r>
+        <w:rPr>
+          <w:rFonts w:ascii="Times New Roman" w:eastAsiaTheme="minorHAnsi" w:hAnsi="Times New Roman" w:cs="Times New Roman"/>
+          <w:color w:val="333333"/>
+          <w:sz w:val="24"/>
+          <w:szCs w:val="24"/>
+          <w:lang w:val="es-ES"/>
+        </w:rPr>
+        <w:lastRenderedPageBreak/>
+        <w:t>Si duda lo más sorprendente, es cómo el mismo Sócrates hace su propia defensa, pues él no</w:t>
+      </w:r>
+      <w:r>
+        <w:rPr>
+          <w:rFonts w:ascii="Times New Roman" w:eastAsiaTheme="minorHAnsi" w:hAnsi="Times New Roman" w:cs="Times New Roman"/>
+          <w:color w:val="333333"/>
+          <w:sz w:val="24"/>
+          <w:szCs w:val="24"/>
+          <w:lang w:val="es-ES"/>
+        </w:rPr>
+        <w:t xml:space="preserve"> </w:t>
+      </w:r>
+      <w:r>
+        <w:rPr>
+          <w:rFonts w:ascii="Times New Roman" w:eastAsiaTheme="minorHAnsi" w:hAnsi="Times New Roman" w:cs="Times New Roman"/>
+          <w:color w:val="333333"/>
+          <w:sz w:val="24"/>
+          <w:szCs w:val="24"/>
+          <w:lang w:val="es-ES"/>
+        </w:rPr>
+        <w:t>trata de pedir perdón a nadie o incluso implorar por su vida, sino que destacar y explica a los</w:t>
+      </w:r>
+      <w:r>
+        <w:rPr>
+          <w:rFonts w:ascii="Times New Roman" w:eastAsiaTheme="minorHAnsi" w:hAnsi="Times New Roman" w:cs="Times New Roman"/>
+          <w:color w:val="333333"/>
+          <w:sz w:val="24"/>
+          <w:szCs w:val="24"/>
+          <w:lang w:val="es-ES"/>
+        </w:rPr>
+        <w:t xml:space="preserve"> </w:t>
+      </w:r>
+      <w:r>
+        <w:rPr>
+          <w:rFonts w:ascii="Times New Roman" w:eastAsiaTheme="minorHAnsi" w:hAnsi="Times New Roman" w:cs="Times New Roman"/>
+          <w:color w:val="333333"/>
+          <w:sz w:val="24"/>
+          <w:szCs w:val="24"/>
+          <w:lang w:val="es-ES"/>
+        </w:rPr>
+        <w:t xml:space="preserve">jueces por qué su forma de hacer puede ser beneficioso para </w:t>
+      </w:r>
+      <w:r>
+        <w:rPr>
+          <w:rFonts w:ascii="Times New Roman" w:eastAsiaTheme="minorHAnsi" w:hAnsi="Times New Roman" w:cs="Times New Roman"/>
+          <w:color w:val="333333"/>
+          <w:sz w:val="24"/>
+          <w:szCs w:val="24"/>
+          <w:lang w:val="es-ES"/>
+        </w:rPr>
+        <w:t>todos. Lamentablemente</w:t>
+      </w:r>
+      <w:r>
+        <w:rPr>
+          <w:rFonts w:ascii="Times New Roman" w:eastAsiaTheme="minorHAnsi" w:hAnsi="Times New Roman" w:cs="Times New Roman"/>
+          <w:color w:val="333333"/>
+          <w:sz w:val="24"/>
+          <w:szCs w:val="24"/>
+          <w:lang w:val="es-ES"/>
+        </w:rPr>
+        <w:t xml:space="preserve"> y aunque</w:t>
+      </w:r>
+      <w:r>
+        <w:rPr>
+          <w:rFonts w:ascii="Times New Roman" w:eastAsiaTheme="minorHAnsi" w:hAnsi="Times New Roman" w:cs="Times New Roman"/>
+          <w:color w:val="333333"/>
+          <w:sz w:val="24"/>
+          <w:szCs w:val="24"/>
+          <w:lang w:val="es-ES"/>
+        </w:rPr>
+        <w:t xml:space="preserve"> </w:t>
+      </w:r>
+      <w:r>
+        <w:rPr>
+          <w:rFonts w:ascii="Times New Roman" w:eastAsiaTheme="minorHAnsi" w:hAnsi="Times New Roman" w:cs="Times New Roman"/>
+          <w:color w:val="333333"/>
+          <w:sz w:val="24"/>
+          <w:szCs w:val="24"/>
+          <w:lang w:val="es-ES"/>
+        </w:rPr>
+        <w:t>al final Sócrates es condenado, realmente el no traiciona sus propios principios que defendió a lo</w:t>
+      </w:r>
+      <w:r>
+        <w:rPr>
+          <w:rFonts w:ascii="Times New Roman" w:eastAsiaTheme="minorHAnsi" w:hAnsi="Times New Roman" w:cs="Times New Roman"/>
+          <w:color w:val="333333"/>
+          <w:sz w:val="24"/>
+          <w:szCs w:val="24"/>
+          <w:lang w:val="es-ES"/>
+        </w:rPr>
+        <w:t xml:space="preserve"> </w:t>
+      </w:r>
+      <w:r>
+        <w:rPr>
+          <w:rFonts w:ascii="Times New Roman" w:eastAsiaTheme="minorHAnsi" w:hAnsi="Times New Roman" w:cs="Times New Roman"/>
+          <w:color w:val="333333"/>
+          <w:sz w:val="24"/>
+          <w:szCs w:val="24"/>
+          <w:lang w:val="es-ES"/>
+        </w:rPr>
+        <w:t>largo de toda su vida.</w:t>
+      </w:r>
+    </w:p>
+    <w:p>
+      <w:pPr>
+        <w:autoSpaceDE w:val="0"/>
+        <w:autoSpaceDN w:val="0"/>
+        <w:adjustRightInd w:val="0"/>
+        <w:spacing w:line="240" w:lineRule="auto"/>
+        <w:jc w:val="both"/>
+        <w:rPr>
+          <w:rFonts w:ascii="Times New Roman" w:eastAsiaTheme="minorHAnsi" w:hAnsi="Times New Roman" w:cs="Times New Roman"/>
+          <w:color w:val="333333"/>
+          <w:sz w:val="24"/>
+          <w:szCs w:val="24"/>
+          <w:lang w:val="es-ES"/>
+        </w:rPr>
+      </w:pPr>
+    </w:p>
+    <w:p>
+      <w:pPr>
+        <w:autoSpaceDE w:val="0"/>
+        <w:autoSpaceDN w:val="0"/>
+        <w:adjustRightInd w:val="0"/>
+        <w:spacing w:line="240" w:lineRule="auto"/>
+        <w:jc w:val="both"/>
+        <w:rPr>
+          <w:rFonts w:ascii="Times New Roman" w:eastAsiaTheme="minorHAnsi" w:hAnsi="Times New Roman" w:cs="Times New Roman"/>
+          <w:color w:val="333333"/>
+          <w:sz w:val="24"/>
+          <w:szCs w:val="24"/>
+          <w:lang w:val="es-ES"/>
+        </w:rPr>
+      </w:pPr>
+      <w:r>
+        <w:rPr>
+          <w:rFonts w:ascii="Times New Roman" w:eastAsiaTheme="minorHAnsi" w:hAnsi="Times New Roman" w:cs="Times New Roman"/>
+          <w:color w:val="333333"/>
+          <w:sz w:val="24"/>
+          <w:szCs w:val="24"/>
+          <w:lang w:val="es-ES"/>
+        </w:rPr>
+        <w:t>De esa forma es como finalmente a, al no convencer al jurado, afirma que no teme a la muerte y</w:t>
+      </w:r>
+      <w:r>
+        <w:rPr>
+          <w:rFonts w:ascii="Times New Roman" w:eastAsiaTheme="minorHAnsi" w:hAnsi="Times New Roman" w:cs="Times New Roman"/>
+          <w:color w:val="333333"/>
+          <w:sz w:val="24"/>
+          <w:szCs w:val="24"/>
+          <w:lang w:val="es-ES"/>
+        </w:rPr>
+        <w:t xml:space="preserve"> </w:t>
+      </w:r>
+      <w:r>
+        <w:rPr>
+          <w:rFonts w:ascii="Times New Roman" w:eastAsiaTheme="minorHAnsi" w:hAnsi="Times New Roman" w:cs="Times New Roman"/>
+          <w:color w:val="333333"/>
+          <w:sz w:val="24"/>
+          <w:szCs w:val="24"/>
+          <w:lang w:val="es-ES"/>
+        </w:rPr>
+        <w:t>asegura que confía en su verdad para ganar el juicio. Tristemente, al concluir las votaciones los</w:t>
+      </w:r>
+      <w:r>
+        <w:rPr>
+          <w:rFonts w:ascii="Times New Roman" w:eastAsiaTheme="minorHAnsi" w:hAnsi="Times New Roman" w:cs="Times New Roman"/>
+          <w:color w:val="333333"/>
+          <w:sz w:val="24"/>
+          <w:szCs w:val="24"/>
+          <w:lang w:val="es-ES"/>
+        </w:rPr>
+        <w:t xml:space="preserve"> </w:t>
+      </w:r>
+      <w:r>
+        <w:rPr>
+          <w:rFonts w:ascii="Times New Roman" w:eastAsiaTheme="minorHAnsi" w:hAnsi="Times New Roman" w:cs="Times New Roman"/>
+          <w:color w:val="333333"/>
+          <w:sz w:val="24"/>
+          <w:szCs w:val="24"/>
+          <w:lang w:val="es-ES"/>
+        </w:rPr>
+        <w:t>acusadores lo encuentran culpable por 281 votos en su contra frente a 220 a su favor.</w:t>
+      </w:r>
+    </w:p>
+    <w:p>
+      <w:pPr>
+        <w:autoSpaceDE w:val="0"/>
+        <w:autoSpaceDN w:val="0"/>
+        <w:adjustRightInd w:val="0"/>
+        <w:spacing w:line="240" w:lineRule="auto"/>
+        <w:jc w:val="both"/>
+        <w:rPr>
+          <w:rFonts w:ascii="Times New Roman" w:eastAsiaTheme="minorHAnsi" w:hAnsi="Times New Roman" w:cs="Times New Roman"/>
+          <w:color w:val="333333"/>
+          <w:sz w:val="24"/>
+          <w:szCs w:val="24"/>
+          <w:lang w:val="es-ES"/>
+        </w:rPr>
+      </w:pPr>
+    </w:p>
+    <w:p>
+      <w:pPr>
+        <w:autoSpaceDE w:val="0"/>
+        <w:autoSpaceDN w:val="0"/>
+        <w:adjustRightInd w:val="0"/>
+        <w:spacing w:line="240" w:lineRule="auto"/>
+        <w:jc w:val="both"/>
+        <w:rPr>
+          <w:rFonts w:ascii="Times New Roman" w:eastAsiaTheme="minorHAnsi" w:hAnsi="Times New Roman" w:cs="Times New Roman"/>
+          <w:b/>
+          <w:bCs/>
+          <w:color w:val="333333"/>
+          <w:sz w:val="28"/>
+          <w:szCs w:val="28"/>
+          <w:lang w:val="es-ES"/>
+        </w:rPr>
+      </w:pPr>
+      <w:r>
+        <w:rPr>
+          <w:rFonts w:ascii="Times New Roman" w:eastAsiaTheme="minorHAnsi" w:hAnsi="Times New Roman" w:cs="Times New Roman"/>
+          <w:b/>
+          <w:bCs/>
+          <w:color w:val="333333"/>
+          <w:sz w:val="28"/>
+          <w:szCs w:val="28"/>
+          <w:lang w:val="es-ES"/>
+        </w:rPr>
+        <w:t>Segunda parte:</w:t>
+      </w:r>
+    </w:p>
+    <w:p>
+      <w:pPr>
+        <w:autoSpaceDE w:val="0"/>
+        <w:autoSpaceDN w:val="0"/>
+        <w:adjustRightInd w:val="0"/>
+        <w:spacing w:line="240" w:lineRule="auto"/>
+        <w:jc w:val="both"/>
+        <w:rPr>
+          <w:rFonts w:ascii="Times New Roman" w:eastAsiaTheme="minorHAnsi" w:hAnsi="Times New Roman" w:cs="Times New Roman"/>
+          <w:color w:val="333333"/>
+          <w:sz w:val="28"/>
+          <w:szCs w:val="28"/>
+          <w:lang w:val="es-ES"/>
+        </w:rPr>
+      </w:pPr>
+    </w:p>
+    <w:p>
+      <w:pPr>
+        <w:autoSpaceDE w:val="0"/>
+        <w:autoSpaceDN w:val="0"/>
+        <w:adjustRightInd w:val="0"/>
+        <w:spacing w:line="240" w:lineRule="auto"/>
+        <w:jc w:val="both"/>
+        <w:rPr>
+          <w:rFonts w:ascii="Times New Roman" w:eastAsiaTheme="minorHAnsi" w:hAnsi="Times New Roman" w:cs="Times New Roman"/>
+          <w:color w:val="333333"/>
+          <w:sz w:val="24"/>
+          <w:szCs w:val="24"/>
+          <w:lang w:val="es-ES"/>
+        </w:rPr>
+      </w:pPr>
+      <w:r>
+        <w:rPr>
+          <w:rFonts w:ascii="Times New Roman" w:eastAsiaTheme="minorHAnsi" w:hAnsi="Times New Roman" w:cs="Times New Roman"/>
+          <w:color w:val="333333"/>
+          <w:sz w:val="24"/>
+          <w:szCs w:val="24"/>
+          <w:lang w:val="es-ES"/>
+        </w:rPr>
+        <w:t xml:space="preserve">Posterior al veredicto del juzgado, </w:t>
+      </w:r>
+      <w:r>
+        <w:rPr>
+          <w:rFonts w:ascii="Times New Roman" w:eastAsiaTheme="minorHAnsi" w:hAnsi="Times New Roman" w:cs="Times New Roman"/>
+          <w:color w:val="333333"/>
+          <w:sz w:val="24"/>
+          <w:szCs w:val="24"/>
+          <w:lang w:val="es-ES"/>
+        </w:rPr>
+        <w:t>Sócrates</w:t>
+      </w:r>
+      <w:r>
+        <w:rPr>
+          <w:rFonts w:ascii="Times New Roman" w:eastAsiaTheme="minorHAnsi" w:hAnsi="Times New Roman" w:cs="Times New Roman"/>
+          <w:color w:val="333333"/>
+          <w:sz w:val="24"/>
+          <w:szCs w:val="24"/>
+          <w:lang w:val="es-ES"/>
+        </w:rPr>
+        <w:t xml:space="preserve"> asume su condena. A lo que él plantea que se le</w:t>
+      </w:r>
+      <w:r>
+        <w:rPr>
+          <w:rFonts w:ascii="Times New Roman" w:eastAsiaTheme="minorHAnsi" w:hAnsi="Times New Roman" w:cs="Times New Roman"/>
+          <w:color w:val="333333"/>
+          <w:sz w:val="24"/>
+          <w:szCs w:val="24"/>
+          <w:lang w:val="es-ES"/>
+        </w:rPr>
+        <w:t xml:space="preserve"> </w:t>
+      </w:r>
+      <w:r>
+        <w:rPr>
+          <w:rFonts w:ascii="Times New Roman" w:eastAsiaTheme="minorHAnsi" w:hAnsi="Times New Roman" w:cs="Times New Roman"/>
+          <w:color w:val="333333"/>
+          <w:sz w:val="24"/>
+          <w:szCs w:val="24"/>
+          <w:lang w:val="es-ES"/>
+        </w:rPr>
+        <w:t>perdone su pena de muerte a través de pagar una multa, sin embargo, y por las influencias de los</w:t>
+      </w:r>
+      <w:r>
+        <w:rPr>
+          <w:rFonts w:ascii="Times New Roman" w:eastAsiaTheme="minorHAnsi" w:hAnsi="Times New Roman" w:cs="Times New Roman"/>
+          <w:color w:val="333333"/>
+          <w:sz w:val="24"/>
+          <w:szCs w:val="24"/>
+          <w:lang w:val="es-ES"/>
+        </w:rPr>
+        <w:t xml:space="preserve"> </w:t>
+      </w:r>
+      <w:r>
+        <w:rPr>
+          <w:rFonts w:ascii="Times New Roman" w:eastAsiaTheme="minorHAnsi" w:hAnsi="Times New Roman" w:cs="Times New Roman"/>
+          <w:color w:val="333333"/>
+          <w:sz w:val="24"/>
+          <w:szCs w:val="24"/>
+          <w:lang w:val="es-ES"/>
+        </w:rPr>
+        <w:t>acusadores, finalmente es encarcelado hasta el día en que llegue su muerte.</w:t>
+      </w:r>
+    </w:p>
+    <w:p>
+      <w:pPr>
+        <w:autoSpaceDE w:val="0"/>
+        <w:autoSpaceDN w:val="0"/>
+        <w:adjustRightInd w:val="0"/>
+        <w:spacing w:line="240" w:lineRule="auto"/>
+        <w:jc w:val="both"/>
+        <w:rPr>
+          <w:rFonts w:ascii="Times New Roman" w:eastAsiaTheme="minorHAnsi" w:hAnsi="Times New Roman" w:cs="Times New Roman"/>
+          <w:color w:val="333333"/>
+          <w:sz w:val="24"/>
+          <w:szCs w:val="24"/>
+          <w:lang w:val="es-ES"/>
+        </w:rPr>
+      </w:pPr>
+    </w:p>
+    <w:p>
+      <w:pPr>
+        <w:autoSpaceDE w:val="0"/>
+        <w:autoSpaceDN w:val="0"/>
+        <w:adjustRightInd w:val="0"/>
+        <w:spacing w:line="240" w:lineRule="auto"/>
+        <w:jc w:val="both"/>
+        <w:rPr>
+          <w:rFonts w:ascii="Times New Roman" w:eastAsiaTheme="minorHAnsi" w:hAnsi="Times New Roman" w:cs="Times New Roman"/>
+          <w:color w:val="333333"/>
+          <w:sz w:val="24"/>
+          <w:szCs w:val="24"/>
+          <w:lang w:val="es-ES"/>
+        </w:rPr>
+      </w:pPr>
+      <w:r>
+        <w:rPr>
+          <w:rFonts w:ascii="Times New Roman" w:eastAsiaTheme="minorHAnsi" w:hAnsi="Times New Roman" w:cs="Times New Roman"/>
+          <w:color w:val="333333"/>
+          <w:sz w:val="24"/>
+          <w:szCs w:val="24"/>
+          <w:lang w:val="es-ES"/>
+        </w:rPr>
+        <w:t>Es aquí cuando se da una de las escenas realmente más críticas que es cuando sus propios</w:t>
+      </w:r>
+      <w:r>
+        <w:rPr>
+          <w:rFonts w:ascii="Times New Roman" w:eastAsiaTheme="minorHAnsi" w:hAnsi="Times New Roman" w:cs="Times New Roman"/>
+          <w:color w:val="333333"/>
+          <w:sz w:val="24"/>
+          <w:szCs w:val="24"/>
+          <w:lang w:val="es-ES"/>
+        </w:rPr>
+        <w:t xml:space="preserve"> </w:t>
+      </w:r>
+      <w:r>
+        <w:rPr>
+          <w:rFonts w:ascii="Times New Roman" w:eastAsiaTheme="minorHAnsi" w:hAnsi="Times New Roman" w:cs="Times New Roman"/>
+          <w:color w:val="333333"/>
+          <w:sz w:val="24"/>
+          <w:szCs w:val="24"/>
+          <w:lang w:val="es-ES"/>
+        </w:rPr>
+        <w:t>discípulos</w:t>
+      </w:r>
+      <w:r>
+        <w:rPr>
+          <w:rFonts w:ascii="Times New Roman" w:eastAsiaTheme="minorHAnsi" w:hAnsi="Times New Roman" w:cs="Times New Roman"/>
+          <w:color w:val="333333"/>
+          <w:sz w:val="24"/>
+          <w:szCs w:val="24"/>
+          <w:lang w:val="es-ES"/>
+        </w:rPr>
+        <w:t xml:space="preserve"> tratan de hacer que escape a Tebas para de esa forma no morir, a lo que Sócrates</w:t>
+      </w:r>
+      <w:r>
+        <w:rPr>
+          <w:rFonts w:ascii="Times New Roman" w:eastAsiaTheme="minorHAnsi" w:hAnsi="Times New Roman" w:cs="Times New Roman"/>
+          <w:color w:val="333333"/>
+          <w:sz w:val="24"/>
+          <w:szCs w:val="24"/>
+          <w:lang w:val="es-ES"/>
+        </w:rPr>
+        <w:t xml:space="preserve"> </w:t>
+      </w:r>
+      <w:r>
+        <w:rPr>
+          <w:rFonts w:ascii="Times New Roman" w:eastAsiaTheme="minorHAnsi" w:hAnsi="Times New Roman" w:cs="Times New Roman"/>
+          <w:color w:val="333333"/>
+          <w:sz w:val="24"/>
+          <w:szCs w:val="24"/>
+          <w:lang w:val="es-ES"/>
+        </w:rPr>
+        <w:t>implemente les hace reflexionar a sus pupilos más cercanos con la frase "Una injustica no debe</w:t>
+      </w:r>
+      <w:r>
+        <w:rPr>
+          <w:rFonts w:ascii="Times New Roman" w:eastAsiaTheme="minorHAnsi" w:hAnsi="Times New Roman" w:cs="Times New Roman"/>
+          <w:color w:val="333333"/>
+          <w:sz w:val="24"/>
+          <w:szCs w:val="24"/>
+          <w:lang w:val="es-ES"/>
+        </w:rPr>
+        <w:t xml:space="preserve"> </w:t>
+      </w:r>
+      <w:r>
+        <w:rPr>
+          <w:rFonts w:ascii="Times New Roman" w:eastAsiaTheme="minorHAnsi" w:hAnsi="Times New Roman" w:cs="Times New Roman"/>
+          <w:color w:val="333333"/>
+          <w:sz w:val="24"/>
+          <w:szCs w:val="24"/>
+          <w:lang w:val="es-ES"/>
+        </w:rPr>
+        <w:t>resolverse con otra injustica". A pesar de saber que estos serán sus últimos días, Sócrates les</w:t>
+      </w:r>
+      <w:r>
+        <w:rPr>
+          <w:rFonts w:ascii="Times New Roman" w:eastAsiaTheme="minorHAnsi" w:hAnsi="Times New Roman" w:cs="Times New Roman"/>
+          <w:color w:val="333333"/>
+          <w:sz w:val="24"/>
+          <w:szCs w:val="24"/>
+          <w:lang w:val="es-ES"/>
+        </w:rPr>
+        <w:t xml:space="preserve"> </w:t>
+      </w:r>
+      <w:r>
+        <w:rPr>
+          <w:rFonts w:ascii="Times New Roman" w:eastAsiaTheme="minorHAnsi" w:hAnsi="Times New Roman" w:cs="Times New Roman"/>
+          <w:color w:val="333333"/>
+          <w:sz w:val="24"/>
+          <w:szCs w:val="24"/>
+          <w:lang w:val="es-ES"/>
+        </w:rPr>
+        <w:t>hace</w:t>
+      </w:r>
+      <w:r>
+        <w:rPr>
+          <w:rFonts w:ascii="Times New Roman" w:eastAsiaTheme="minorHAnsi" w:hAnsi="Times New Roman" w:cs="Times New Roman"/>
+          <w:color w:val="333333"/>
+          <w:sz w:val="24"/>
+          <w:szCs w:val="24"/>
+          <w:lang w:val="es-ES"/>
+        </w:rPr>
+        <w:t xml:space="preserve"> </w:t>
+      </w:r>
+      <w:r>
+        <w:rPr>
+          <w:rFonts w:ascii="Times New Roman" w:eastAsiaTheme="minorHAnsi" w:hAnsi="Times New Roman" w:cs="Times New Roman"/>
+          <w:color w:val="333333"/>
+          <w:sz w:val="24"/>
+          <w:szCs w:val="24"/>
+          <w:lang w:val="es-ES"/>
+        </w:rPr>
+        <w:t xml:space="preserve">reflexionar de </w:t>
+      </w:r>
+      <w:r>
+        <w:rPr>
+          <w:rFonts w:ascii="Times New Roman" w:eastAsiaTheme="minorHAnsi" w:hAnsi="Times New Roman" w:cs="Times New Roman"/>
+          <w:color w:val="333333"/>
+          <w:sz w:val="24"/>
+          <w:szCs w:val="24"/>
+          <w:lang w:val="es-ES"/>
+        </w:rPr>
+        <w:t>la importancia</w:t>
+      </w:r>
+      <w:r>
+        <w:rPr>
+          <w:rFonts w:ascii="Times New Roman" w:eastAsiaTheme="minorHAnsi" w:hAnsi="Times New Roman" w:cs="Times New Roman"/>
+          <w:color w:val="333333"/>
+          <w:sz w:val="24"/>
+          <w:szCs w:val="24"/>
+          <w:lang w:val="es-ES"/>
+        </w:rPr>
+        <w:t xml:space="preserve"> de sostener sus propios ideales y </w:t>
+      </w:r>
+      <w:r>
+        <w:rPr>
+          <w:rFonts w:ascii="Times New Roman" w:eastAsiaTheme="minorHAnsi" w:hAnsi="Times New Roman" w:cs="Times New Roman"/>
+          <w:color w:val="333333"/>
+          <w:sz w:val="24"/>
+          <w:szCs w:val="24"/>
+          <w:lang w:val="es-ES"/>
+        </w:rPr>
+        <w:t>juicio</w:t>
+      </w:r>
+      <w:r>
+        <w:rPr>
+          <w:rFonts w:ascii="Times New Roman" w:eastAsiaTheme="minorHAnsi" w:hAnsi="Times New Roman" w:cs="Times New Roman"/>
+          <w:color w:val="333333"/>
+          <w:sz w:val="24"/>
+          <w:szCs w:val="24"/>
+          <w:lang w:val="es-ES"/>
+        </w:rPr>
+        <w:t>.</w:t>
+      </w:r>
+      <w:r>
+        <w:rPr>
+          <w:rFonts w:ascii="Times New Roman" w:eastAsiaTheme="minorHAnsi" w:hAnsi="Times New Roman" w:cs="Times New Roman"/>
+          <w:color w:val="333333"/>
+          <w:sz w:val="24"/>
+          <w:szCs w:val="24"/>
+          <w:lang w:val="es-ES"/>
+        </w:rPr>
+        <w:t xml:space="preserve"> </w:t>
+      </w:r>
+    </w:p>
+    <w:p>
+      <w:pPr>
+        <w:autoSpaceDE w:val="0"/>
+        <w:autoSpaceDN w:val="0"/>
+        <w:adjustRightInd w:val="0"/>
+        <w:spacing w:line="240" w:lineRule="auto"/>
+        <w:jc w:val="both"/>
+        <w:rPr>
+          <w:rFonts w:ascii="Times New Roman" w:eastAsiaTheme="minorHAnsi" w:hAnsi="Times New Roman" w:cs="Times New Roman"/>
+          <w:color w:val="333333"/>
+          <w:sz w:val="24"/>
+          <w:szCs w:val="24"/>
+          <w:lang w:val="es-ES"/>
+        </w:rPr>
+      </w:pPr>
+    </w:p>
+    <w:p>
+      <w:pPr>
+        <w:autoSpaceDE w:val="0"/>
+        <w:autoSpaceDN w:val="0"/>
+        <w:adjustRightInd w:val="0"/>
+        <w:spacing w:line="240" w:lineRule="auto"/>
+        <w:jc w:val="both"/>
+        <w:rPr>
+          <w:rFonts w:ascii="Times New Roman" w:eastAsiaTheme="minorHAnsi" w:hAnsi="Times New Roman" w:cs="Times New Roman"/>
+          <w:color w:val="333333"/>
+          <w:sz w:val="24"/>
+          <w:szCs w:val="24"/>
+          <w:lang w:val="es-ES"/>
+        </w:rPr>
+      </w:pPr>
+      <w:r>
+        <w:rPr>
+          <w:rFonts w:ascii="Times New Roman" w:eastAsiaTheme="minorHAnsi" w:hAnsi="Times New Roman" w:cs="Times New Roman"/>
+          <w:color w:val="333333"/>
+          <w:sz w:val="24"/>
+          <w:szCs w:val="24"/>
+          <w:lang w:val="es-ES"/>
+        </w:rPr>
+        <w:t>Ya para finalizar, en la última escena Sócrates concluye con un diálogo aludiendo a que no</w:t>
+      </w:r>
+      <w:r>
+        <w:rPr>
+          <w:rFonts w:ascii="Times New Roman" w:eastAsiaTheme="minorHAnsi" w:hAnsi="Times New Roman" w:cs="Times New Roman"/>
+          <w:color w:val="333333"/>
+          <w:sz w:val="24"/>
+          <w:szCs w:val="24"/>
+          <w:lang w:val="es-ES"/>
+        </w:rPr>
+        <w:t xml:space="preserve"> </w:t>
+      </w:r>
+      <w:r>
+        <w:rPr>
+          <w:rFonts w:ascii="Times New Roman" w:eastAsiaTheme="minorHAnsi" w:hAnsi="Times New Roman" w:cs="Times New Roman"/>
+          <w:color w:val="333333"/>
+          <w:sz w:val="24"/>
+          <w:szCs w:val="24"/>
+          <w:lang w:val="es-ES"/>
+        </w:rPr>
+        <w:t>guardará rencor a quienes lo han acusado y que sobre todo a pesar de que el alma es algo</w:t>
+      </w:r>
+      <w:r>
+        <w:rPr>
+          <w:rFonts w:ascii="Times New Roman" w:eastAsiaTheme="minorHAnsi" w:hAnsi="Times New Roman" w:cs="Times New Roman"/>
+          <w:color w:val="333333"/>
+          <w:sz w:val="24"/>
+          <w:szCs w:val="24"/>
+          <w:lang w:val="es-ES"/>
+        </w:rPr>
+        <w:t xml:space="preserve"> </w:t>
+      </w:r>
+      <w:r>
+        <w:rPr>
+          <w:rFonts w:ascii="Times New Roman" w:eastAsiaTheme="minorHAnsi" w:hAnsi="Times New Roman" w:cs="Times New Roman"/>
+          <w:color w:val="333333"/>
+          <w:sz w:val="24"/>
+          <w:szCs w:val="24"/>
+          <w:lang w:val="es-ES"/>
+        </w:rPr>
+        <w:t>importante en la vida, tal vez está también lo sea en la misma muerte.</w:t>
+      </w:r>
+    </w:p>
+    <w:p>
+      <w:pPr>
+        <w:autoSpaceDE w:val="0"/>
+        <w:autoSpaceDN w:val="0"/>
+        <w:adjustRightInd w:val="0"/>
+        <w:spacing w:line="240" w:lineRule="auto"/>
+        <w:jc w:val="both"/>
+        <w:rPr>
+          <w:rFonts w:ascii="Times New Roman" w:eastAsiaTheme="minorHAnsi" w:hAnsi="Times New Roman" w:cs="Times New Roman"/>
+          <w:color w:val="333333"/>
+          <w:sz w:val="24"/>
+          <w:szCs w:val="24"/>
+          <w:lang w:val="es-ES"/>
+        </w:rPr>
+      </w:pPr>
+    </w:p>
+    <w:p>
+      <w:pPr>
+        <w:autoSpaceDE w:val="0"/>
+        <w:autoSpaceDN w:val="0"/>
+        <w:adjustRightInd w:val="0"/>
+        <w:spacing w:line="240" w:lineRule="auto"/>
+        <w:jc w:val="both"/>
+        <w:rPr>
+          <w:rFonts w:ascii="Times New Roman" w:eastAsiaTheme="minorHAnsi" w:hAnsi="Times New Roman" w:cs="Times New Roman"/>
+          <w:color w:val="333333"/>
+          <w:sz w:val="24"/>
+          <w:szCs w:val="24"/>
+          <w:lang w:val="es-ES"/>
+        </w:rPr>
+      </w:pPr>
+    </w:p>
+    <w:p>
+      <w:pPr>
+        <w:autoSpaceDE w:val="0"/>
+        <w:autoSpaceDN w:val="0"/>
+        <w:adjustRightInd w:val="0"/>
+        <w:spacing w:line="240" w:lineRule="auto"/>
+        <w:jc w:val="both"/>
+        <w:rPr>
+          <w:rFonts w:ascii="Times New Roman" w:eastAsiaTheme="minorHAnsi" w:hAnsi="Times New Roman" w:cs="Times New Roman"/>
+          <w:b/>
+          <w:bCs/>
+          <w:color w:val="333333"/>
+          <w:sz w:val="28"/>
+          <w:szCs w:val="28"/>
+          <w:lang w:val="es-ES"/>
+        </w:rPr>
+      </w:pPr>
+      <w:r>
+        <w:rPr>
+          <w:rFonts w:ascii="Times New Roman" w:eastAsiaTheme="minorHAnsi" w:hAnsi="Times New Roman" w:cs="Times New Roman"/>
+          <w:b/>
+          <w:bCs/>
+          <w:color w:val="333333"/>
+          <w:sz w:val="28"/>
+          <w:szCs w:val="28"/>
+          <w:lang w:val="es-ES"/>
+        </w:rPr>
+        <w:t>Conclusión</w:t>
+      </w:r>
+    </w:p>
+    <w:p>
+      <w:pPr>
+        <w:autoSpaceDE w:val="0"/>
+        <w:autoSpaceDN w:val="0"/>
+        <w:adjustRightInd w:val="0"/>
+        <w:spacing w:line="240" w:lineRule="auto"/>
+        <w:jc w:val="both"/>
+        <w:rPr>
+          <w:rFonts w:ascii="Times New Roman" w:eastAsiaTheme="minorHAnsi" w:hAnsi="Times New Roman" w:cs="Times New Roman"/>
+          <w:color w:val="333333"/>
+          <w:sz w:val="24"/>
+          <w:szCs w:val="24"/>
+          <w:lang w:val="es-ES"/>
+        </w:rPr>
+      </w:pPr>
+    </w:p>
+    <w:p>
+      <w:pPr>
+        <w:autoSpaceDE w:val="0"/>
+        <w:autoSpaceDN w:val="0"/>
+        <w:adjustRightInd w:val="0"/>
+        <w:spacing w:line="240" w:lineRule="auto"/>
+        <w:jc w:val="both"/>
+        <w:rPr>
+          <w:rFonts w:ascii="Times New Roman" w:eastAsiaTheme="minorHAnsi" w:hAnsi="Times New Roman" w:cs="Times New Roman"/>
+          <w:color w:val="333333"/>
+          <w:sz w:val="24"/>
+          <w:szCs w:val="24"/>
+          <w:lang w:val="es-ES"/>
+        </w:rPr>
+      </w:pPr>
+      <w:r>
+        <w:rPr>
+          <w:rFonts w:ascii="Times New Roman" w:eastAsiaTheme="minorHAnsi" w:hAnsi="Times New Roman" w:cs="Times New Roman"/>
+          <w:color w:val="333333"/>
+          <w:sz w:val="24"/>
+          <w:szCs w:val="24"/>
+          <w:lang w:val="es-ES"/>
+        </w:rPr>
+        <w:t>Sin duda alguna, esta película además de ser un clásico del cine aborda una de las obras literarias</w:t>
+      </w:r>
+    </w:p>
+    <w:p>
+      <w:pPr>
+        <w:autoSpaceDE w:val="0"/>
+        <w:autoSpaceDN w:val="0"/>
+        <w:adjustRightInd w:val="0"/>
+        <w:spacing w:line="240" w:lineRule="auto"/>
+        <w:jc w:val="both"/>
+        <w:rPr>
+          <w:rFonts w:ascii="Times New Roman" w:eastAsiaTheme="minorHAnsi" w:hAnsi="Times New Roman" w:cs="Times New Roman"/>
+          <w:color w:val="333333"/>
+          <w:sz w:val="24"/>
+          <w:szCs w:val="24"/>
+          <w:lang w:val="es-ES"/>
+        </w:rPr>
+      </w:pPr>
+      <w:r>
+        <w:rPr>
+          <w:rFonts w:ascii="Times New Roman" w:eastAsiaTheme="minorHAnsi" w:hAnsi="Times New Roman" w:cs="Times New Roman"/>
+          <w:color w:val="333333"/>
+          <w:sz w:val="24"/>
+          <w:szCs w:val="24"/>
+          <w:lang w:val="es-ES"/>
+        </w:rPr>
+        <w:t xml:space="preserve">y </w:t>
+      </w:r>
+      <w:r>
+        <w:rPr>
+          <w:rFonts w:ascii="Times New Roman" w:eastAsiaTheme="minorHAnsi" w:hAnsi="Times New Roman" w:cs="Times New Roman"/>
+          <w:color w:val="333333"/>
+          <w:sz w:val="24"/>
+          <w:szCs w:val="24"/>
+          <w:lang w:val="es-ES"/>
+        </w:rPr>
+        <w:t>filosóficas</w:t>
+      </w:r>
+      <w:r>
+        <w:rPr>
+          <w:rFonts w:ascii="Times New Roman" w:eastAsiaTheme="minorHAnsi" w:hAnsi="Times New Roman" w:cs="Times New Roman"/>
+          <w:color w:val="333333"/>
+          <w:sz w:val="24"/>
+          <w:szCs w:val="24"/>
+          <w:lang w:val="es-ES"/>
+        </w:rPr>
+        <w:t xml:space="preserve"> más importantes de la humanidad. Realmente nos hace ver la postura y pensamiento</w:t>
+      </w:r>
+      <w:r>
+        <w:rPr>
+          <w:rFonts w:ascii="Times New Roman" w:eastAsiaTheme="minorHAnsi" w:hAnsi="Times New Roman" w:cs="Times New Roman"/>
+          <w:color w:val="333333"/>
+          <w:sz w:val="24"/>
+          <w:szCs w:val="24"/>
+          <w:lang w:val="es-ES"/>
+        </w:rPr>
+        <w:t xml:space="preserve"> </w:t>
+      </w:r>
+      <w:r>
+        <w:rPr>
+          <w:rFonts w:ascii="Times New Roman" w:eastAsiaTheme="minorHAnsi" w:hAnsi="Times New Roman" w:cs="Times New Roman"/>
+          <w:color w:val="333333"/>
+          <w:sz w:val="24"/>
+          <w:szCs w:val="24"/>
+          <w:lang w:val="es-ES"/>
+        </w:rPr>
+        <w:t xml:space="preserve">que Sócrates tiene y sobre todo conserva a lo largo de la injusta </w:t>
+      </w:r>
+      <w:r>
+        <w:rPr>
+          <w:rFonts w:ascii="Times New Roman" w:eastAsiaTheme="minorHAnsi" w:hAnsi="Times New Roman" w:cs="Times New Roman"/>
+          <w:color w:val="333333"/>
+          <w:sz w:val="24"/>
+          <w:szCs w:val="24"/>
+          <w:lang w:val="es-ES"/>
+        </w:rPr>
+        <w:t>acusación</w:t>
+      </w:r>
+      <w:r>
+        <w:rPr>
+          <w:rFonts w:ascii="Times New Roman" w:eastAsiaTheme="minorHAnsi" w:hAnsi="Times New Roman" w:cs="Times New Roman"/>
+          <w:color w:val="333333"/>
+          <w:sz w:val="24"/>
+          <w:szCs w:val="24"/>
+          <w:lang w:val="es-ES"/>
+        </w:rPr>
+        <w:t xml:space="preserve"> que se le hace sobre</w:t>
+      </w:r>
+      <w:r>
+        <w:rPr>
+          <w:rFonts w:ascii="Times New Roman" w:eastAsiaTheme="minorHAnsi" w:hAnsi="Times New Roman" w:cs="Times New Roman"/>
+          <w:color w:val="333333"/>
+          <w:sz w:val="24"/>
+          <w:szCs w:val="24"/>
+          <w:lang w:val="es-ES"/>
+        </w:rPr>
+        <w:t xml:space="preserve"> </w:t>
+      </w:r>
+      <w:r>
+        <w:rPr>
+          <w:rFonts w:ascii="Times New Roman" w:eastAsiaTheme="minorHAnsi" w:hAnsi="Times New Roman" w:cs="Times New Roman"/>
+          <w:color w:val="333333"/>
+          <w:sz w:val="24"/>
+          <w:szCs w:val="24"/>
+          <w:lang w:val="es-ES"/>
+        </w:rPr>
+        <w:t>todo por las enemistades que poco a poco fue ganando debido a su ética y pensamiento crítico.</w:t>
+      </w:r>
+    </w:p>
+    <w:p>
+      <w:pPr>
+        <w:autoSpaceDE w:val="0"/>
+        <w:autoSpaceDN w:val="0"/>
+        <w:adjustRightInd w:val="0"/>
+        <w:spacing w:line="240" w:lineRule="auto"/>
+        <w:jc w:val="both"/>
+        <w:rPr>
+          <w:rFonts w:ascii="Times New Roman" w:eastAsiaTheme="minorHAnsi" w:hAnsi="Times New Roman" w:cs="Times New Roman"/>
+          <w:color w:val="333333"/>
+          <w:sz w:val="24"/>
+          <w:szCs w:val="24"/>
+          <w:lang w:val="es-ES"/>
+        </w:rPr>
+      </w:pPr>
+    </w:p>
+    <w:p>
+      <w:pPr>
+        <w:autoSpaceDE w:val="0"/>
+        <w:autoSpaceDN w:val="0"/>
+        <w:adjustRightInd w:val="0"/>
+        <w:spacing w:line="240" w:lineRule="auto"/>
+        <w:jc w:val="both"/>
+        <w:rPr>
+          <w:rFonts w:ascii="Times New Roman" w:eastAsiaTheme="minorHAnsi" w:hAnsi="Times New Roman" w:cs="Times New Roman"/>
+          <w:color w:val="333333"/>
+          <w:sz w:val="24"/>
+          <w:szCs w:val="24"/>
+          <w:lang w:val="es-ES"/>
+        </w:rPr>
+      </w:pPr>
+      <w:r>
+        <w:rPr>
+          <w:rFonts w:ascii="Times New Roman" w:eastAsiaTheme="minorHAnsi" w:hAnsi="Times New Roman" w:cs="Times New Roman"/>
+          <w:color w:val="333333"/>
+          <w:sz w:val="24"/>
+          <w:szCs w:val="24"/>
+          <w:lang w:val="es-ES"/>
+        </w:rPr>
+        <w:t xml:space="preserve">Como primer aspecto que realmente nos plantea Sócrates al verse en juicio en </w:t>
+      </w:r>
+      <w:r>
+        <w:rPr>
+          <w:rFonts w:ascii="Times New Roman" w:eastAsiaTheme="minorHAnsi" w:hAnsi="Times New Roman" w:cs="Times New Roman"/>
+          <w:color w:val="333333"/>
+          <w:sz w:val="24"/>
+          <w:szCs w:val="24"/>
+          <w:lang w:val="es-ES"/>
+        </w:rPr>
+        <w:t>Atenas,</w:t>
+      </w:r>
+      <w:r>
+        <w:rPr>
+          <w:rFonts w:ascii="Times New Roman" w:eastAsiaTheme="minorHAnsi" w:hAnsi="Times New Roman" w:cs="Times New Roman"/>
+          <w:color w:val="333333"/>
+          <w:sz w:val="24"/>
+          <w:szCs w:val="24"/>
+          <w:lang w:val="es-ES"/>
+        </w:rPr>
+        <w:t xml:space="preserve"> es la</w:t>
+      </w:r>
+      <w:r>
+        <w:rPr>
+          <w:rFonts w:ascii="Times New Roman" w:eastAsiaTheme="minorHAnsi" w:hAnsi="Times New Roman" w:cs="Times New Roman"/>
+          <w:color w:val="333333"/>
+          <w:sz w:val="24"/>
+          <w:szCs w:val="24"/>
+          <w:lang w:val="es-ES"/>
+        </w:rPr>
+        <w:t xml:space="preserve"> </w:t>
+      </w:r>
+      <w:r>
+        <w:rPr>
+          <w:rFonts w:ascii="Times New Roman" w:eastAsiaTheme="minorHAnsi" w:hAnsi="Times New Roman" w:cs="Times New Roman"/>
+          <w:color w:val="333333"/>
+          <w:sz w:val="24"/>
+          <w:szCs w:val="24"/>
+          <w:lang w:val="es-ES"/>
+        </w:rPr>
+        <w:t>importancia de la búsqueda de la verdad a través de la consciencia y presunción del saber,</w:t>
+      </w:r>
+      <w:r>
+        <w:rPr>
+          <w:rFonts w:ascii="Times New Roman" w:eastAsiaTheme="minorHAnsi" w:hAnsi="Times New Roman" w:cs="Times New Roman"/>
+          <w:color w:val="333333"/>
+          <w:sz w:val="24"/>
+          <w:szCs w:val="24"/>
+          <w:lang w:val="es-ES"/>
+        </w:rPr>
+        <w:t xml:space="preserve"> </w:t>
+      </w:r>
+      <w:r>
+        <w:rPr>
+          <w:rFonts w:ascii="Times New Roman" w:eastAsiaTheme="minorHAnsi" w:hAnsi="Times New Roman" w:cs="Times New Roman"/>
+          <w:color w:val="333333"/>
+          <w:sz w:val="24"/>
+          <w:szCs w:val="24"/>
+          <w:lang w:val="es-ES"/>
+        </w:rPr>
+        <w:t>además,</w:t>
+      </w:r>
+      <w:r>
+        <w:rPr>
+          <w:rFonts w:ascii="Times New Roman" w:eastAsiaTheme="minorHAnsi" w:hAnsi="Times New Roman" w:cs="Times New Roman"/>
+          <w:color w:val="333333"/>
+          <w:sz w:val="24"/>
+          <w:szCs w:val="24"/>
+          <w:lang w:val="es-ES"/>
+        </w:rPr>
+        <w:t xml:space="preserve"> y como </w:t>
+      </w:r>
+      <w:r>
+        <w:rPr>
+          <w:rFonts w:ascii="Times New Roman" w:eastAsiaTheme="minorHAnsi" w:hAnsi="Times New Roman" w:cs="Times New Roman"/>
+          <w:color w:val="333333"/>
+          <w:sz w:val="24"/>
+          <w:szCs w:val="24"/>
+          <w:lang w:val="es-ES"/>
+        </w:rPr>
+        <w:t>aspectos adicionales</w:t>
+      </w:r>
+      <w:r>
+        <w:rPr>
+          <w:rFonts w:ascii="Times New Roman" w:eastAsiaTheme="minorHAnsi" w:hAnsi="Times New Roman" w:cs="Times New Roman"/>
+          <w:color w:val="333333"/>
+          <w:sz w:val="24"/>
+          <w:szCs w:val="24"/>
+          <w:lang w:val="es-ES"/>
+        </w:rPr>
+        <w:t xml:space="preserve"> hace mención precisamente a la importancia de la coherencia</w:t>
+      </w:r>
+      <w:r>
+        <w:rPr>
+          <w:rFonts w:ascii="Times New Roman" w:eastAsiaTheme="minorHAnsi" w:hAnsi="Times New Roman" w:cs="Times New Roman"/>
+          <w:color w:val="333333"/>
+          <w:sz w:val="24"/>
+          <w:szCs w:val="24"/>
+          <w:lang w:val="es-ES"/>
+        </w:rPr>
+        <w:t xml:space="preserve"> </w:t>
+      </w:r>
+      <w:r>
+        <w:rPr>
+          <w:rFonts w:ascii="Times New Roman" w:eastAsiaTheme="minorHAnsi" w:hAnsi="Times New Roman" w:cs="Times New Roman"/>
+          <w:color w:val="333333"/>
+          <w:sz w:val="24"/>
+          <w:szCs w:val="24"/>
+          <w:lang w:val="es-ES"/>
+        </w:rPr>
+        <w:t>de pensamiento y argumentos y sobre todo del no contradecirse y mantener una postura firme,</w:t>
+      </w:r>
+      <w:r>
+        <w:rPr>
+          <w:rFonts w:ascii="Times New Roman" w:eastAsiaTheme="minorHAnsi" w:hAnsi="Times New Roman" w:cs="Times New Roman"/>
+          <w:color w:val="333333"/>
+          <w:sz w:val="24"/>
+          <w:szCs w:val="24"/>
+          <w:lang w:val="es-ES"/>
+        </w:rPr>
+        <w:t xml:space="preserve"> </w:t>
+      </w:r>
+      <w:r>
+        <w:rPr>
+          <w:rFonts w:ascii="Times New Roman" w:eastAsiaTheme="minorHAnsi" w:hAnsi="Times New Roman" w:cs="Times New Roman"/>
+          <w:color w:val="333333"/>
+          <w:sz w:val="24"/>
+          <w:szCs w:val="24"/>
+          <w:lang w:val="es-ES"/>
+        </w:rPr>
+        <w:t>pues para él, frases éticas tan importantes como "Una injusticia no se resuelve con otra injusticia"</w:t>
+      </w:r>
+      <w:r>
+        <w:rPr>
+          <w:rFonts w:ascii="Times New Roman" w:eastAsiaTheme="minorHAnsi" w:hAnsi="Times New Roman" w:cs="Times New Roman"/>
+          <w:color w:val="333333"/>
+          <w:sz w:val="24"/>
+          <w:szCs w:val="24"/>
+          <w:lang w:val="es-ES"/>
+        </w:rPr>
+        <w:t xml:space="preserve"> </w:t>
+      </w:r>
+      <w:r>
+        <w:rPr>
+          <w:rFonts w:ascii="Times New Roman" w:eastAsiaTheme="minorHAnsi" w:hAnsi="Times New Roman" w:cs="Times New Roman"/>
+          <w:color w:val="333333"/>
+          <w:sz w:val="24"/>
+          <w:szCs w:val="24"/>
+          <w:lang w:val="es-ES"/>
+        </w:rPr>
+        <w:t>marcan sin duda principios básicos en ramas de las ciencias sociales como el derecho o la</w:t>
+      </w:r>
+    </w:p>
+    <w:p>
+      <w:pPr>
+        <w:autoSpaceDE w:val="0"/>
+        <w:autoSpaceDN w:val="0"/>
+        <w:adjustRightInd w:val="0"/>
+        <w:spacing w:line="240" w:lineRule="auto"/>
+        <w:jc w:val="both"/>
+        <w:rPr>
+          <w:rFonts w:ascii="Times New Roman" w:eastAsiaTheme="minorHAnsi" w:hAnsi="Times New Roman" w:cs="Times New Roman"/>
+          <w:color w:val="333333"/>
+          <w:sz w:val="24"/>
+          <w:szCs w:val="24"/>
+          <w:lang w:val="es-ES"/>
+        </w:rPr>
+      </w:pPr>
+      <w:r>
+        <w:rPr>
+          <w:rFonts w:ascii="Times New Roman" w:eastAsiaTheme="minorHAnsi" w:hAnsi="Times New Roman" w:cs="Times New Roman"/>
+          <w:color w:val="333333"/>
+          <w:sz w:val="24"/>
+          <w:szCs w:val="24"/>
+          <w:lang w:val="es-ES"/>
+        </w:rPr>
+        <w:t>filosofía.</w:t>
+      </w:r>
+    </w:p>
+    <w:p>
+      <w:pPr>
+        <w:autoSpaceDE w:val="0"/>
+        <w:autoSpaceDN w:val="0"/>
+        <w:adjustRightInd w:val="0"/>
+        <w:spacing w:line="240" w:lineRule="auto"/>
+        <w:jc w:val="both"/>
+        <w:rPr>
+          <w:rFonts w:ascii="Times New Roman" w:eastAsiaTheme="minorHAnsi" w:hAnsi="Times New Roman" w:cs="Times New Roman"/>
+          <w:color w:val="333333"/>
+          <w:sz w:val="24"/>
+          <w:szCs w:val="24"/>
+          <w:lang w:val="es-ES"/>
+        </w:rPr>
+      </w:pPr>
+    </w:p>
+    <w:p>
+      <w:pPr>
+        <w:autoSpaceDE w:val="0"/>
+        <w:autoSpaceDN w:val="0"/>
+        <w:adjustRightInd w:val="0"/>
+        <w:spacing w:line="240" w:lineRule="auto"/>
+        <w:jc w:val="both"/>
+        <w:rPr>
+          <w:rFonts w:ascii="Times New Roman" w:eastAsiaTheme="minorHAnsi" w:hAnsi="Times New Roman" w:cs="Times New Roman"/>
+          <w:color w:val="333333"/>
+          <w:sz w:val="24"/>
+          <w:szCs w:val="24"/>
+          <w:lang w:val="es-ES"/>
+        </w:rPr>
+      </w:pPr>
+      <w:r>
+        <w:rPr>
+          <w:rFonts w:ascii="Times New Roman" w:eastAsiaTheme="minorHAnsi" w:hAnsi="Times New Roman" w:cs="Times New Roman"/>
+          <w:color w:val="333333"/>
+          <w:sz w:val="24"/>
+          <w:szCs w:val="24"/>
+          <w:lang w:val="es-ES"/>
+        </w:rPr>
+        <w:t>Por último, Sócrates a pesar de haber sido condenado a muerte y de haber tenido un juicio</w:t>
+      </w:r>
+      <w:r>
+        <w:rPr>
+          <w:rFonts w:ascii="Times New Roman" w:eastAsiaTheme="minorHAnsi" w:hAnsi="Times New Roman" w:cs="Times New Roman"/>
+          <w:color w:val="333333"/>
+          <w:sz w:val="24"/>
+          <w:szCs w:val="24"/>
+          <w:lang w:val="es-ES"/>
+        </w:rPr>
+        <w:t xml:space="preserve"> </w:t>
+      </w:r>
+      <w:r>
+        <w:rPr>
+          <w:rFonts w:ascii="Times New Roman" w:eastAsiaTheme="minorHAnsi" w:hAnsi="Times New Roman" w:cs="Times New Roman"/>
+          <w:color w:val="333333"/>
+          <w:sz w:val="24"/>
+          <w:szCs w:val="24"/>
+          <w:lang w:val="es-ES"/>
+        </w:rPr>
+        <w:t xml:space="preserve">injusto, sin duda, el simple hecho de que esto pasara </w:t>
+      </w:r>
+      <w:r>
+        <w:rPr>
+          <w:rFonts w:ascii="Times New Roman" w:eastAsiaTheme="minorHAnsi" w:hAnsi="Times New Roman" w:cs="Times New Roman"/>
+          <w:color w:val="333333"/>
+          <w:sz w:val="24"/>
+          <w:szCs w:val="24"/>
+          <w:lang w:val="es-ES"/>
+        </w:rPr>
+        <w:t>marcó</w:t>
+      </w:r>
+      <w:r>
+        <w:rPr>
+          <w:rFonts w:ascii="Times New Roman" w:eastAsiaTheme="minorHAnsi" w:hAnsi="Times New Roman" w:cs="Times New Roman"/>
+          <w:color w:val="333333"/>
+          <w:sz w:val="24"/>
+          <w:szCs w:val="24"/>
+          <w:lang w:val="es-ES"/>
+        </w:rPr>
+        <w:t xml:space="preserve"> un inicio a una época racional y</w:t>
+      </w:r>
+      <w:r>
+        <w:rPr>
+          <w:rFonts w:ascii="Times New Roman" w:eastAsiaTheme="minorHAnsi" w:hAnsi="Times New Roman" w:cs="Times New Roman"/>
+          <w:color w:val="333333"/>
+          <w:sz w:val="24"/>
+          <w:szCs w:val="24"/>
+          <w:lang w:val="es-ES"/>
+        </w:rPr>
+        <w:t xml:space="preserve"> </w:t>
+      </w:r>
+      <w:r>
+        <w:rPr>
+          <w:rFonts w:ascii="Times New Roman" w:eastAsiaTheme="minorHAnsi" w:hAnsi="Times New Roman" w:cs="Times New Roman"/>
+          <w:color w:val="333333"/>
+          <w:sz w:val="24"/>
+          <w:szCs w:val="24"/>
+          <w:lang w:val="es-ES"/>
+        </w:rPr>
+        <w:t>crítica para la humanidad.</w:t>
+      </w:r>
+    </w:p>
     <w:sectPr>
+      <w:footerReference w:type="even" r:id="rId9"/>
+      <w:footerReference w:type="default" r:id="rId10"/>
       <w:pgSz w:w="12240" w:h="15840"/>
       <w:pgMar w:top="1440" w:right="1440" w:bottom="1440" w:left="1440" w:header="708" w:footer="708" w:gutter="0"/>
       <w:cols w:space="708"/>
@@ -468,6 +2920,292 @@
     </w:sectPr>
   </w:body>
 </w:document>
+</file>
+
+<file path=word/endnotes.xml><?xml version="1.0" encoding="utf-8"?>
+<w:endnotes xmlns:wpc="http://schemas.microsoft.com/office/word/2010/wordprocessingCanvas" xmlns:cx="http://schemas.microsoft.com/office/drawing/2014/chartex" xmlns:cx1="http://schemas.microsoft.com/office/drawing/2015/9/8/chartex" xmlns:cx2="http://schemas.microsoft.com/office/drawing/2015/10/21/chartex" xmlns:cx3="http://schemas.microsoft.com/office/drawing/2016/5/9/chartex" xmlns:cx4="http://schemas.microsoft.com/office/drawing/2016/5/10/chartex" xmlns:cx5="http://schemas.microsoft.com/office/drawing/2016/5/11/chartex" xmlns:cx6="http://schemas.microsoft.com/office/drawing/2016/5/12/chartex" xmlns:cx7="http://schemas.microsoft.com/office/drawing/2016/5/13/chartex" xmlns:cx8="http://schemas.microsoft.com/office/drawing/2016/5/14/chartex" xmlns:mc="http://schemas.openxmlformats.org/markup-compatibility/2006" xmlns:aink="http://schemas.microsoft.com/office/drawing/2016/ink" xmlns:am3d="http://schemas.microsoft.com/office/drawing/2017/model3d" xmlns:o="urn:schemas-microsoft-com:office:office" xmlns:r="http://schemas.openxmlformats.org/officeDocument/2006/relationships" xmlns:m="http://schemas.openxmlformats.org/officeDocument/2006/math" xmlns:v="urn:schemas-microsoft-com:vml" xmlns:wp14="http://schemas.microsoft.com/office/word/2010/wordprocessingDrawing" xmlns:wp="http://schemas.openxmlformats.org/drawingml/2006/wordprocessingDrawing" xmlns:w10="urn:schemas-microsoft-com:office:word" xmlns:w="http://schemas.openxmlformats.org/wordprocessingml/2006/main" xmlns:w14="http://schemas.microsoft.com/office/word/2010/wordml" xmlns:w15="http://schemas.microsoft.com/office/word/2012/wordml" xmlns:w16cex="http://schemas.microsoft.com/office/word/2018/wordml/cex" xmlns:w16cid="http://schemas.microsoft.com/office/word/2016/wordml/cid" xmlns:w16="http://schemas.microsoft.com/office/word/2018/wordml" xmlns:w16se="http://schemas.microsoft.com/office/word/2015/wordml/symex" xmlns:wpg="http://schemas.microsoft.com/office/word/2010/wordprocessingGroup" xmlns:wpi="http://schemas.microsoft.com/office/word/2010/wordprocessingInk" xmlns:wne="http://schemas.microsoft.com/office/word/2006/wordml" xmlns:wps="http://schemas.microsoft.com/office/word/2010/wordprocessingShape" mc:Ignorable="w14 w15 w16se w16cid w16 w16cex wp14">
+  <w:endnote w:type="separator" w:id="-1">
+    <w:p>
+      <w:pPr>
+        <w:spacing w:line="240" w:lineRule="auto"/>
+      </w:pPr>
+      <w:r>
+        <w:separator/>
+      </w:r>
+    </w:p>
+  </w:endnote>
+  <w:endnote w:type="continuationSeparator" w:id="0">
+    <w:p>
+      <w:pPr>
+        <w:spacing w:line="240" w:lineRule="auto"/>
+      </w:pPr>
+      <w:r>
+        <w:continuationSeparator/>
+      </w:r>
+    </w:p>
+  </w:endnote>
+</w:endnotes>
+</file>
+
+<file path=word/footer1.xml><?xml version="1.0" encoding="utf-8"?>
+<w:ftr xmlns:wpc="http://schemas.microsoft.com/office/word/2010/wordprocessingCanvas" xmlns:cx="http://schemas.microsoft.com/office/drawing/2014/chartex" xmlns:cx1="http://schemas.microsoft.com/office/drawing/2015/9/8/chartex" xmlns:cx2="http://schemas.microsoft.com/office/drawing/2015/10/21/chartex" xmlns:cx3="http://schemas.microsoft.com/office/drawing/2016/5/9/chartex" xmlns:cx4="http://schemas.microsoft.com/office/drawing/2016/5/10/chartex" xmlns:cx5="http://schemas.microsoft.com/office/drawing/2016/5/11/chartex" xmlns:cx6="http://schemas.microsoft.com/office/drawing/2016/5/12/chartex" xmlns:cx7="http://schemas.microsoft.com/office/drawing/2016/5/13/chartex" xmlns:cx8="http://schemas.microsoft.com/office/drawing/2016/5/14/chartex" xmlns:mc="http://schemas.openxmlformats.org/markup-compatibility/2006" xmlns:aink="http://schemas.microsoft.com/office/drawing/2016/ink" xmlns:am3d="http://schemas.microsoft.com/office/drawing/2017/model3d" xmlns:o="urn:schemas-microsoft-com:office:office" xmlns:r="http://schemas.openxmlformats.org/officeDocument/2006/relationships" xmlns:m="http://schemas.openxmlformats.org/officeDocument/2006/math" xmlns:v="urn:schemas-microsoft-com:vml" xmlns:wp14="http://schemas.microsoft.com/office/word/2010/wordprocessingDrawing" xmlns:wp="http://schemas.openxmlformats.org/drawingml/2006/wordprocessingDrawing" xmlns:w10="urn:schemas-microsoft-com:office:word" xmlns:w="http://schemas.openxmlformats.org/wordprocessingml/2006/main" xmlns:w14="http://schemas.microsoft.com/office/word/2010/wordml" xmlns:w15="http://schemas.microsoft.com/office/word/2012/wordml" xmlns:w16cex="http://schemas.microsoft.com/office/word/2018/wordml/cex" xmlns:w16cid="http://schemas.microsoft.com/office/word/2016/wordml/cid" xmlns:w16="http://schemas.microsoft.com/office/word/2018/wordml" xmlns:w16se="http://schemas.microsoft.com/office/word/2015/wordml/symex" xmlns:wpg="http://schemas.microsoft.com/office/word/2010/wordprocessingGroup" xmlns:wpi="http://schemas.microsoft.com/office/word/2010/wordprocessingInk" xmlns:wne="http://schemas.microsoft.com/office/word/2006/wordml" xmlns:wps="http://schemas.microsoft.com/office/word/2010/wordprocessingShape" mc:Ignorable="w14 w15 w16se w16cid w16 w16cex wp14">
+  <w:sdt>
+    <w:sdtPr>
+      <w:rPr>
+        <w:rStyle w:val="PageNumber"/>
+      </w:rPr>
+      <w:id w:val="1022747665"/>
+      <w:docPartObj>
+        <w:docPartGallery w:val="Page Numbers (Bottom of Page)"/>
+        <w:docPartUnique/>
+      </w:docPartObj>
+    </w:sdtPr>
+    <w:sdtContent>
+      <w:p>
+        <w:pPr>
+          <w:pStyle w:val="Footer"/>
+          <w:framePr w:wrap="none" w:vAnchor="text" w:hAnchor="margin" w:xAlign="center" w:y="1"/>
+          <w:rPr>
+            <w:rStyle w:val="PageNumber"/>
+          </w:rPr>
+        </w:pPr>
+        <w:r>
+          <w:rPr>
+            <w:rStyle w:val="PageNumber"/>
+          </w:rPr>
+          <w:fldChar w:fldCharType="begin"/>
+        </w:r>
+        <w:r>
+          <w:rPr>
+            <w:rStyle w:val="PageNumber"/>
+          </w:rPr>
+          <w:instrText xml:space="preserve"> PAGE </w:instrText>
+        </w:r>
+        <w:r>
+          <w:rPr>
+            <w:rStyle w:val="PageNumber"/>
+          </w:rPr>
+          <w:fldChar w:fldCharType="end"/>
+        </w:r>
+      </w:p>
+    </w:sdtContent>
+  </w:sdt>
+  <w:p>
+    <w:pPr>
+      <w:pStyle w:val="Footer"/>
+    </w:pPr>
+  </w:p>
+</w:ftr>
+</file>
+
+<file path=word/footer2.xml><?xml version="1.0" encoding="utf-8"?>
+<w:ftr xmlns:wpc="http://schemas.microsoft.com/office/word/2010/wordprocessingCanvas" xmlns:cx="http://schemas.microsoft.com/office/drawing/2014/chartex" xmlns:cx1="http://schemas.microsoft.com/office/drawing/2015/9/8/chartex" xmlns:cx2="http://schemas.microsoft.com/office/drawing/2015/10/21/chartex" xmlns:cx3="http://schemas.microsoft.com/office/drawing/2016/5/9/chartex" xmlns:cx4="http://schemas.microsoft.com/office/drawing/2016/5/10/chartex" xmlns:cx5="http://schemas.microsoft.com/office/drawing/2016/5/11/chartex" xmlns:cx6="http://schemas.microsoft.com/office/drawing/2016/5/12/chartex" xmlns:cx7="http://schemas.microsoft.com/office/drawing/2016/5/13/chartex" xmlns:cx8="http://schemas.microsoft.com/office/drawing/2016/5/14/chartex" xmlns:mc="http://schemas.openxmlformats.org/markup-compatibility/2006" xmlns:aink="http://schemas.microsoft.com/office/drawing/2016/ink" xmlns:am3d="http://schemas.microsoft.com/office/drawing/2017/model3d" xmlns:o="urn:schemas-microsoft-com:office:office" xmlns:r="http://schemas.openxmlformats.org/officeDocument/2006/relationships" xmlns:m="http://schemas.openxmlformats.org/officeDocument/2006/math" xmlns:v="urn:schemas-microsoft-com:vml" xmlns:wp14="http://schemas.microsoft.com/office/word/2010/wordprocessingDrawing" xmlns:wp="http://schemas.openxmlformats.org/drawingml/2006/wordprocessingDrawing" xmlns:w10="urn:schemas-microsoft-com:office:word" xmlns:w="http://schemas.openxmlformats.org/wordprocessingml/2006/main" xmlns:w14="http://schemas.microsoft.com/office/word/2010/wordml" xmlns:w15="http://schemas.microsoft.com/office/word/2012/wordml" xmlns:w16cex="http://schemas.microsoft.com/office/word/2018/wordml/cex" xmlns:w16cid="http://schemas.microsoft.com/office/word/2016/wordml/cid" xmlns:w16="http://schemas.microsoft.com/office/word/2018/wordml" xmlns:w16se="http://schemas.microsoft.com/office/word/2015/wordml/symex" xmlns:wpg="http://schemas.microsoft.com/office/word/2010/wordprocessingGroup" xmlns:wpi="http://schemas.microsoft.com/office/word/2010/wordprocessingInk" xmlns:wne="http://schemas.microsoft.com/office/word/2006/wordml" xmlns:wps="http://schemas.microsoft.com/office/word/2010/wordprocessingShape" mc:Ignorable="w14 w15 w16se w16cid w16 w16cex wp14">
+  <w:sdt>
+    <w:sdtPr>
+      <w:rPr>
+        <w:rStyle w:val="PageNumber"/>
+      </w:rPr>
+      <w:id w:val="-1138500124"/>
+      <w:docPartObj>
+        <w:docPartGallery w:val="Page Numbers (Bottom of Page)"/>
+        <w:docPartUnique/>
+      </w:docPartObj>
+    </w:sdtPr>
+    <w:sdtContent>
+      <w:p>
+        <w:pPr>
+          <w:pStyle w:val="Footer"/>
+          <w:framePr w:wrap="none" w:vAnchor="text" w:hAnchor="margin" w:xAlign="center" w:y="1"/>
+          <w:rPr>
+            <w:rStyle w:val="PageNumber"/>
+          </w:rPr>
+        </w:pPr>
+        <w:r>
+          <w:rPr>
+            <w:rStyle w:val="PageNumber"/>
+          </w:rPr>
+          <w:fldChar w:fldCharType="begin"/>
+        </w:r>
+        <w:r>
+          <w:rPr>
+            <w:rStyle w:val="PageNumber"/>
+          </w:rPr>
+          <w:instrText xml:space="preserve"> PAGE </w:instrText>
+        </w:r>
+        <w:r>
+          <w:rPr>
+            <w:rStyle w:val="PageNumber"/>
+          </w:rPr>
+          <w:fldChar w:fldCharType="separate"/>
+        </w:r>
+        <w:r>
+          <w:rPr>
+            <w:rStyle w:val="PageNumber"/>
+            <w:noProof/>
+          </w:rPr>
+          <w:t>2</w:t>
+        </w:r>
+        <w:r>
+          <w:rPr>
+            <w:rStyle w:val="PageNumber"/>
+          </w:rPr>
+          <w:fldChar w:fldCharType="end"/>
+        </w:r>
+      </w:p>
+    </w:sdtContent>
+  </w:sdt>
+  <w:p>
+    <w:pPr>
+      <w:pStyle w:val="Footer"/>
+      <w:rPr>
+        <w:lang w:val="en-US"/>
+      </w:rPr>
+    </w:pPr>
+    <w:r>
+      <w:rPr>
+        <w:lang w:val="en-US"/>
+      </w:rPr>
+      <w:t>UNAM</w:t>
+    </w:r>
+    <w:r>
+      <w:ptab w:relativeTo="margin" w:alignment="center" w:leader="none"/>
+    </w:r>
+    <w:r>
+      <w:ptab w:relativeTo="margin" w:alignment="right" w:leader="none"/>
+    </w:r>
+    <w:r>
+      <w:rPr>
+        <w:lang w:val="en-US"/>
+      </w:rPr>
+      <w:t>Alfonso Murrieta Vi</w:t>
+    </w:r>
+    <w:r>
+      <w:rPr>
+        <w:lang w:val="en-US"/>
+      </w:rPr>
+      <w:t>llegas</w:t>
+    </w:r>
+  </w:p>
+</w:ftr>
+</file>
+
+<file path=word/footnotes.xml><?xml version="1.0" encoding="utf-8"?>
+<w:footnotes xmlns:wpc="http://schemas.microsoft.com/office/word/2010/wordprocessingCanvas" xmlns:cx="http://schemas.microsoft.com/office/drawing/2014/chartex" xmlns:cx1="http://schemas.microsoft.com/office/drawing/2015/9/8/chartex" xmlns:cx2="http://schemas.microsoft.com/office/drawing/2015/10/21/chartex" xmlns:cx3="http://schemas.microsoft.com/office/drawing/2016/5/9/chartex" xmlns:cx4="http://schemas.microsoft.com/office/drawing/2016/5/10/chartex" xmlns:cx5="http://schemas.microsoft.com/office/drawing/2016/5/11/chartex" xmlns:cx6="http://schemas.microsoft.com/office/drawing/2016/5/12/chartex" xmlns:cx7="http://schemas.microsoft.com/office/drawing/2016/5/13/chartex" xmlns:cx8="http://schemas.microsoft.com/office/drawing/2016/5/14/chartex" xmlns:mc="http://schemas.openxmlformats.org/markup-compatibility/2006" xmlns:aink="http://schemas.microsoft.com/office/drawing/2016/ink" xmlns:am3d="http://schemas.microsoft.com/office/drawing/2017/model3d" xmlns:o="urn:schemas-microsoft-com:office:office" xmlns:r="http://schemas.openxmlformats.org/officeDocument/2006/relationships" xmlns:m="http://schemas.openxmlformats.org/officeDocument/2006/math" xmlns:v="urn:schemas-microsoft-com:vml" xmlns:wp14="http://schemas.microsoft.com/office/word/2010/wordprocessingDrawing" xmlns:wp="http://schemas.openxmlformats.org/drawingml/2006/wordprocessingDrawing" xmlns:w10="urn:schemas-microsoft-com:office:word" xmlns:w="http://schemas.openxmlformats.org/wordprocessingml/2006/main" xmlns:w14="http://schemas.microsoft.com/office/word/2010/wordml" xmlns:w15="http://schemas.microsoft.com/office/word/2012/wordml" xmlns:w16cex="http://schemas.microsoft.com/office/word/2018/wordml/cex" xmlns:w16cid="http://schemas.microsoft.com/office/word/2016/wordml/cid" xmlns:w16="http://schemas.microsoft.com/office/word/2018/wordml" xmlns:w16se="http://schemas.microsoft.com/office/word/2015/wordml/symex" xmlns:wpg="http://schemas.microsoft.com/office/word/2010/wordprocessingGroup" xmlns:wpi="http://schemas.microsoft.com/office/word/2010/wordprocessingInk" xmlns:wne="http://schemas.microsoft.com/office/word/2006/wordml" xmlns:wps="http://schemas.microsoft.com/office/word/2010/wordprocessingShape" mc:Ignorable="w14 w15 w16se w16cid w16 w16cex wp14">
+  <w:footnote w:type="separator" w:id="-1">
+    <w:p>
+      <w:pPr>
+        <w:spacing w:line="240" w:lineRule="auto"/>
+      </w:pPr>
+      <w:r>
+        <w:separator/>
+      </w:r>
+    </w:p>
+  </w:footnote>
+  <w:footnote w:type="continuationSeparator" w:id="0">
+    <w:p>
+      <w:pPr>
+        <w:spacing w:line="240" w:lineRule="auto"/>
+      </w:pPr>
+      <w:r>
+        <w:continuationSeparator/>
+      </w:r>
+    </w:p>
+  </w:footnote>
+</w:footnotes>
+</file>
+
+<file path=word/numbering.xml><?xml version="1.0" encoding="utf-8"?>
+<w:numbering xmlns:wpc="http://schemas.microsoft.com/office/word/2010/wordprocessingCanvas" xmlns:cx="http://schemas.microsoft.com/office/drawing/2014/chartex" xmlns:cx1="http://schemas.microsoft.com/office/drawing/2015/9/8/chartex" xmlns:cx2="http://schemas.microsoft.com/office/drawing/2015/10/21/chartex" xmlns:cx3="http://schemas.microsoft.com/office/drawing/2016/5/9/chartex" xmlns:cx4="http://schemas.microsoft.com/office/drawing/2016/5/10/chartex" xmlns:cx5="http://schemas.microsoft.com/office/drawing/2016/5/11/chartex" xmlns:cx6="http://schemas.microsoft.com/office/drawing/2016/5/12/chartex" xmlns:cx7="http://schemas.microsoft.com/office/drawing/2016/5/13/chartex" xmlns:cx8="http://schemas.microsoft.com/office/drawing/2016/5/14/chartex" xmlns:mc="http://schemas.openxmlformats.org/markup-compatibility/2006" xmlns:aink="http://schemas.microsoft.com/office/drawing/2016/ink" xmlns:am3d="http://schemas.microsoft.com/office/drawing/2017/model3d" xmlns:o="urn:schemas-microsoft-com:office:office" xmlns:r="http://schemas.openxmlformats.org/officeDocument/2006/relationships" xmlns:m="http://schemas.openxmlformats.org/officeDocument/2006/math" xmlns:v="urn:schemas-microsoft-com:vml" xmlns:wp14="http://schemas.microsoft.com/office/word/2010/wordprocessingDrawing" xmlns:wp="http://schemas.openxmlformats.org/drawingml/2006/wordprocessingDrawing" xmlns:w10="urn:schemas-microsoft-com:office:word" xmlns:w="http://schemas.openxmlformats.org/wordprocessingml/2006/main" xmlns:w14="http://schemas.microsoft.com/office/word/2010/wordml" xmlns:w15="http://schemas.microsoft.com/office/word/2012/wordml" xmlns:w16cex="http://schemas.microsoft.com/office/word/2018/wordml/cex" xmlns:w16cid="http://schemas.microsoft.com/office/word/2016/wordml/cid" xmlns:w16="http://schemas.microsoft.com/office/word/2018/wordml" xmlns:w16se="http://schemas.microsoft.com/office/word/2015/wordml/symex" xmlns:wpg="http://schemas.microsoft.com/office/word/2010/wordprocessingGroup" xmlns:wpi="http://schemas.microsoft.com/office/word/2010/wordprocessingInk" xmlns:wne="http://schemas.microsoft.com/office/word/2006/wordml" xmlns:wps="http://schemas.microsoft.com/office/word/2010/wordprocessingShape" mc:Ignorable="w14 w15 w16se w16cid w16 w16cex wp14">
+  <w:abstractNum w:abstractNumId="0" w15:restartNumberingAfterBreak="0">
+    <w:nsid w:val="51E575DD"/>
+    <w:multiLevelType w:val="hybridMultilevel"/>
+    <w:tmpl w:val="930804FC"/>
+    <w:lvl w:ilvl="0" w:tplc="0409000F">
+      <w:start w:val="1"/>
+      <w:numFmt w:val="decimal"/>
+      <w:lvlText w:val="%1."/>
+      <w:lvlJc w:val="left"/>
+      <w:pPr>
+        <w:ind w:left="720" w:hanging="360"/>
+      </w:pPr>
+    </w:lvl>
+    <w:lvl w:ilvl="1" w:tplc="04090019" w:tentative="1">
+      <w:start w:val="1"/>
+      <w:numFmt w:val="lowerLetter"/>
+      <w:lvlText w:val="%2."/>
+      <w:lvlJc w:val="left"/>
+      <w:pPr>
+        <w:ind w:left="1440" w:hanging="360"/>
+      </w:pPr>
+    </w:lvl>
+    <w:lvl w:ilvl="2" w:tplc="0409001B" w:tentative="1">
+      <w:start w:val="1"/>
+      <w:numFmt w:val="lowerRoman"/>
+      <w:lvlText w:val="%3."/>
+      <w:lvlJc w:val="right"/>
+      <w:pPr>
+        <w:ind w:left="2160" w:hanging="180"/>
+      </w:pPr>
+    </w:lvl>
+    <w:lvl w:ilvl="3" w:tplc="0409000F" w:tentative="1">
+      <w:start w:val="1"/>
+      <w:numFmt w:val="decimal"/>
+      <w:lvlText w:val="%4."/>
+      <w:lvlJc w:val="left"/>
+      <w:pPr>
+        <w:ind w:left="2880" w:hanging="360"/>
+      </w:pPr>
+    </w:lvl>
+    <w:lvl w:ilvl="4" w:tplc="04090019" w:tentative="1">
+      <w:start w:val="1"/>
+      <w:numFmt w:val="lowerLetter"/>
+      <w:lvlText w:val="%5."/>
+      <w:lvlJc w:val="left"/>
+      <w:pPr>
+        <w:ind w:left="3600" w:hanging="360"/>
+      </w:pPr>
+    </w:lvl>
+    <w:lvl w:ilvl="5" w:tplc="0409001B" w:tentative="1">
+      <w:start w:val="1"/>
+      <w:numFmt w:val="lowerRoman"/>
+      <w:lvlText w:val="%6."/>
+      <w:lvlJc w:val="right"/>
+      <w:pPr>
+        <w:ind w:left="4320" w:hanging="180"/>
+      </w:pPr>
+    </w:lvl>
+    <w:lvl w:ilvl="6" w:tplc="0409000F" w:tentative="1">
+      <w:start w:val="1"/>
+      <w:numFmt w:val="decimal"/>
+      <w:lvlText w:val="%7."/>
+      <w:lvlJc w:val="left"/>
+      <w:pPr>
+        <w:ind w:left="5040" w:hanging="360"/>
+      </w:pPr>
+    </w:lvl>
+    <w:lvl w:ilvl="7" w:tplc="04090019" w:tentative="1">
+      <w:start w:val="1"/>
+      <w:numFmt w:val="lowerLetter"/>
+      <w:lvlText w:val="%8."/>
+      <w:lvlJc w:val="left"/>
+      <w:pPr>
+        <w:ind w:left="5760" w:hanging="360"/>
+      </w:pPr>
+    </w:lvl>
+    <w:lvl w:ilvl="8" w:tplc="0409001B" w:tentative="1">
+      <w:start w:val="1"/>
+      <w:numFmt w:val="lowerRoman"/>
+      <w:lvlText w:val="%9."/>
+      <w:lvlJc w:val="right"/>
+      <w:pPr>
+        <w:ind w:left="6480" w:hanging="180"/>
+      </w:pPr>
+    </w:lvl>
+  </w:abstractNum>
+  <w:num w:numId="1">
+    <w:abstractNumId w:val="0"/>
+  </w:num>
+</w:numbering>
 </file>
 
 <file path=word/styles.xml><?xml version="1.0" encoding="utf-8"?>
@@ -878,7 +3616,6 @@
   <w:style w:type="character" w:default="1" w:styleId="DefaultParagraphFont">
     <w:name w:val="Default Paragraph Font"/>
     <w:uiPriority w:val="1"/>
-    <w:semiHidden/>
     <w:unhideWhenUsed/>
   </w:style>
   <w:style w:type="table" w:default="1" w:styleId="TableNormal">
@@ -901,6 +3638,112 @@
     <w:uiPriority w:val="99"/>
     <w:semiHidden/>
     <w:unhideWhenUsed/>
+  </w:style>
+  <w:style w:type="paragraph" w:styleId="ListParagraph">
+    <w:name w:val="List Paragraph"/>
+    <w:basedOn w:val="Normal"/>
+    <w:uiPriority w:val="34"/>
+    <w:qFormat/>
+    <w:rsid w:val="005256D6"/>
+    <w:pPr>
+      <w:ind w:left="720"/>
+      <w:contextualSpacing/>
+    </w:pPr>
+  </w:style>
+  <w:style w:type="paragraph" w:styleId="BalloonText">
+    <w:name w:val="Balloon Text"/>
+    <w:basedOn w:val="Normal"/>
+    <w:link w:val="BalloonTextChar"/>
+    <w:uiPriority w:val="99"/>
+    <w:semiHidden/>
+    <w:unhideWhenUsed/>
+    <w:rsid w:val="00B27BEB"/>
+    <w:pPr>
+      <w:spacing w:line="240" w:lineRule="auto"/>
+    </w:pPr>
+    <w:rPr>
+      <w:rFonts w:ascii="Times New Roman" w:hAnsi="Times New Roman" w:cs="Times New Roman"/>
+      <w:sz w:val="18"/>
+      <w:szCs w:val="18"/>
+    </w:rPr>
+  </w:style>
+  <w:style w:type="character" w:customStyle="1" w:styleId="BalloonTextChar">
+    <w:name w:val="Balloon Text Char"/>
+    <w:basedOn w:val="DefaultParagraphFont"/>
+    <w:link w:val="BalloonText"/>
+    <w:uiPriority w:val="99"/>
+    <w:semiHidden/>
+    <w:rsid w:val="00B27BEB"/>
+    <w:rPr>
+      <w:rFonts w:ascii="Times New Roman" w:eastAsia="Arial" w:hAnsi="Times New Roman" w:cs="Times New Roman"/>
+      <w:sz w:val="18"/>
+      <w:szCs w:val="18"/>
+      <w:lang w:val="es-419"/>
+    </w:rPr>
+  </w:style>
+  <w:style w:type="paragraph" w:styleId="Header">
+    <w:name w:val="header"/>
+    <w:basedOn w:val="Normal"/>
+    <w:link w:val="HeaderChar"/>
+    <w:uiPriority w:val="99"/>
+    <w:unhideWhenUsed/>
+    <w:rsid w:val="00B27BEB"/>
+    <w:pPr>
+      <w:tabs>
+        <w:tab w:val="center" w:pos="4680"/>
+        <w:tab w:val="right" w:pos="9360"/>
+      </w:tabs>
+      <w:spacing w:line="240" w:lineRule="auto"/>
+    </w:pPr>
+  </w:style>
+  <w:style w:type="character" w:customStyle="1" w:styleId="HeaderChar">
+    <w:name w:val="Header Char"/>
+    <w:basedOn w:val="DefaultParagraphFont"/>
+    <w:link w:val="Header"/>
+    <w:uiPriority w:val="99"/>
+    <w:rsid w:val="00B27BEB"/>
+    <w:rPr>
+      <w:rFonts w:ascii="Arial" w:eastAsia="Arial" w:hAnsi="Arial" w:cs="Arial"/>
+      <w:sz w:val="22"/>
+      <w:szCs w:val="22"/>
+      <w:lang w:val="es-419"/>
+    </w:rPr>
+  </w:style>
+  <w:style w:type="paragraph" w:styleId="Footer">
+    <w:name w:val="footer"/>
+    <w:basedOn w:val="Normal"/>
+    <w:link w:val="FooterChar"/>
+    <w:uiPriority w:val="99"/>
+    <w:unhideWhenUsed/>
+    <w:rsid w:val="00B27BEB"/>
+    <w:pPr>
+      <w:tabs>
+        <w:tab w:val="center" w:pos="4680"/>
+        <w:tab w:val="right" w:pos="9360"/>
+      </w:tabs>
+      <w:spacing w:line="240" w:lineRule="auto"/>
+    </w:pPr>
+  </w:style>
+  <w:style w:type="character" w:customStyle="1" w:styleId="FooterChar">
+    <w:name w:val="Footer Char"/>
+    <w:basedOn w:val="DefaultParagraphFont"/>
+    <w:link w:val="Footer"/>
+    <w:uiPriority w:val="99"/>
+    <w:rsid w:val="00B27BEB"/>
+    <w:rPr>
+      <w:rFonts w:ascii="Arial" w:eastAsia="Arial" w:hAnsi="Arial" w:cs="Arial"/>
+      <w:sz w:val="22"/>
+      <w:szCs w:val="22"/>
+      <w:lang w:val="es-419"/>
+    </w:rPr>
+  </w:style>
+  <w:style w:type="character" w:styleId="PageNumber">
+    <w:name w:val="page number"/>
+    <w:basedOn w:val="DefaultParagraphFont"/>
+    <w:uiPriority w:val="99"/>
+    <w:semiHidden/>
+    <w:unhideWhenUsed/>
+    <w:rsid w:val="00B27BEB"/>
   </w:style>
 </w:styles>
 </file>

</xml_diff>